<commit_message>
Added a use case
Start game
</commit_message>
<xml_diff>
--- a/USE CASES.docx
+++ b/USE CASES.docx
@@ -14,6 +14,174 @@
           <w:sz w:val="36"/>
         </w:rPr>
         <w:t>USE CASES</w:t>
+      </w:r>
+    </w:p>
+    <w:p>
+      <w:pPr>
+        <w:pStyle w:val="ListParagraph"/>
+        <w:numPr>
+          <w:ilvl w:val="0"/>
+          <w:numId w:val="1"/>
+        </w:numPr>
+        <w:rPr>
+          <w:sz w:val="28"/>
+        </w:rPr>
+      </w:pPr>
+      <w:r>
+        <w:rPr>
+          <w:sz w:val="28"/>
+        </w:rPr>
+        <w:t>Play</w:t>
+      </w:r>
+      <w:r>
+        <w:rPr>
+          <w:sz w:val="28"/>
+        </w:rPr>
+        <w:t xml:space="preserve"> game</w:t>
+      </w:r>
+    </w:p>
+    <w:p>
+      <w:pPr>
+        <w:pStyle w:val="ListParagraph"/>
+        <w:numPr>
+          <w:ilvl w:val="1"/>
+          <w:numId w:val="1"/>
+        </w:numPr>
+        <w:rPr>
+          <w:sz w:val="28"/>
+        </w:rPr>
+      </w:pPr>
+      <w:r>
+        <w:rPr>
+          <w:sz w:val="28"/>
+        </w:rPr>
+        <w:t>Main success scenarios</w:t>
+      </w:r>
+    </w:p>
+    <w:p>
+      <w:pPr>
+        <w:pStyle w:val="ListParagraph"/>
+        <w:numPr>
+          <w:ilvl w:val="2"/>
+          <w:numId w:val="1"/>
+        </w:numPr>
+        <w:rPr>
+          <w:sz w:val="28"/>
+        </w:rPr>
+      </w:pPr>
+      <w:r>
+        <w:rPr>
+          <w:sz w:val="28"/>
+        </w:rPr>
+        <w:t>Player launches game and is met with the interface</w:t>
+      </w:r>
+    </w:p>
+    <w:p>
+      <w:pPr>
+        <w:pStyle w:val="ListParagraph"/>
+        <w:numPr>
+          <w:ilvl w:val="2"/>
+          <w:numId w:val="1"/>
+        </w:numPr>
+        <w:rPr>
+          <w:sz w:val="28"/>
+        </w:rPr>
+      </w:pPr>
+      <w:r>
+        <w:rPr>
+          <w:sz w:val="28"/>
+        </w:rPr>
+        <w:t>Player presses start</w:t>
+      </w:r>
+    </w:p>
+    <w:p>
+      <w:pPr>
+        <w:pStyle w:val="ListParagraph"/>
+        <w:numPr>
+          <w:ilvl w:val="1"/>
+          <w:numId w:val="1"/>
+        </w:numPr>
+        <w:rPr>
+          <w:sz w:val="28"/>
+        </w:rPr>
+      </w:pPr>
+      <w:r>
+        <w:rPr>
+          <w:sz w:val="28"/>
+        </w:rPr>
+        <w:t>Alternate success scenarios</w:t>
+      </w:r>
+    </w:p>
+    <w:p>
+      <w:pPr>
+        <w:pStyle w:val="ListParagraph"/>
+        <w:numPr>
+          <w:ilvl w:val="2"/>
+          <w:numId w:val="1"/>
+        </w:numPr>
+        <w:rPr>
+          <w:sz w:val="28"/>
+        </w:rPr>
+      </w:pPr>
+      <w:r>
+        <w:rPr>
+          <w:sz w:val="28"/>
+        </w:rPr>
+        <w:t>Player launches game and is met with the interface</w:t>
+      </w:r>
+    </w:p>
+    <w:p>
+      <w:pPr>
+        <w:pStyle w:val="ListParagraph"/>
+        <w:numPr>
+          <w:ilvl w:val="2"/>
+          <w:numId w:val="1"/>
+        </w:numPr>
+        <w:rPr>
+          <w:sz w:val="28"/>
+        </w:rPr>
+      </w:pPr>
+      <w:r>
+        <w:rPr>
+          <w:sz w:val="28"/>
+        </w:rPr>
+        <w:t>Player loads mods</w:t>
+      </w:r>
+    </w:p>
+    <w:p>
+      <w:pPr>
+        <w:pStyle w:val="ListParagraph"/>
+        <w:numPr>
+          <w:ilvl w:val="2"/>
+          <w:numId w:val="1"/>
+        </w:numPr>
+        <w:rPr>
+          <w:sz w:val="28"/>
+        </w:rPr>
+      </w:pPr>
+      <w:r>
+        <w:rPr>
+          <w:sz w:val="28"/>
+        </w:rPr>
+        <w:t>Success message</w:t>
+      </w:r>
+    </w:p>
+    <w:p>
+      <w:pPr>
+        <w:pStyle w:val="ListParagraph"/>
+        <w:numPr>
+          <w:ilvl w:val="2"/>
+          <w:numId w:val="1"/>
+        </w:numPr>
+        <w:rPr>
+          <w:sz w:val="28"/>
+        </w:rPr>
+      </w:pPr>
+      <w:r>
+        <w:rPr>
+          <w:sz w:val="28"/>
+        </w:rPr>
+        <w:t>Player presses start</w:t>
       </w:r>
       <w:bookmarkStart w:id="0" w:name="_GoBack"/>
       <w:bookmarkEnd w:id="0"/>
@@ -26,6 +194,103 @@
     </w:sectPr>
   </w:body>
 </w:document>
+</file>
+
+<file path=word/numbering.xml><?xml version="1.0" encoding="utf-8"?>
+<w:numbering xmlns:wpc="http://schemas.microsoft.com/office/word/2010/wordprocessingCanvas" xmlns:mo="http://schemas.microsoft.com/office/mac/office/2008/main" xmlns:mc="http://schemas.openxmlformats.org/markup-compatibility/2006" xmlns:mv="urn:schemas-microsoft-com:mac:vml" xmlns:o="urn:schemas-microsoft-com:office:office" xmlns:r="http://schemas.openxmlformats.org/officeDocument/2006/relationships" xmlns:m="http://schemas.openxmlformats.org/officeDocument/2006/math" xmlns:v="urn:schemas-microsoft-com:vml" xmlns:wp14="http://schemas.microsoft.com/office/word/2010/wordprocessingDrawing" xmlns:wp="http://schemas.openxmlformats.org/drawingml/2006/wordprocessingDrawing" xmlns:w10="urn:schemas-microsoft-com:office:word" xmlns:w="http://schemas.openxmlformats.org/wordprocessingml/2006/main" xmlns:w14="http://schemas.microsoft.com/office/word/2010/wordml" xmlns:w15="http://schemas.microsoft.com/office/word/2012/wordml" xmlns:wpg="http://schemas.microsoft.com/office/word/2010/wordprocessingGroup" xmlns:wpi="http://schemas.microsoft.com/office/word/2010/wordprocessingInk" xmlns:wne="http://schemas.microsoft.com/office/word/2006/wordml" xmlns:wps="http://schemas.microsoft.com/office/word/2010/wordprocessingShape" mc:Ignorable="w14 w15 wp14">
+  <w:abstractNum w:abstractNumId="0">
+    <w:nsid w:val="773920B0"/>
+    <w:multiLevelType w:val="hybridMultilevel"/>
+    <w:tmpl w:val="4B72DEB4"/>
+    <w:lvl w:ilvl="0" w:tplc="4440C7FC">
+      <w:start w:val="1"/>
+      <w:numFmt w:val="decimal"/>
+      <w:lvlText w:val="%1."/>
+      <w:lvlJc w:val="left"/>
+      <w:pPr>
+        <w:ind w:left="720" w:hanging="360"/>
+      </w:pPr>
+      <w:rPr>
+        <w:sz w:val="32"/>
+      </w:rPr>
+    </w:lvl>
+    <w:lvl w:ilvl="1" w:tplc="04090019">
+      <w:start w:val="1"/>
+      <w:numFmt w:val="lowerLetter"/>
+      <w:lvlText w:val="%2."/>
+      <w:lvlJc w:val="left"/>
+      <w:pPr>
+        <w:ind w:left="1440" w:hanging="360"/>
+      </w:pPr>
+    </w:lvl>
+    <w:lvl w:ilvl="2" w:tplc="0409001B">
+      <w:start w:val="1"/>
+      <w:numFmt w:val="lowerRoman"/>
+      <w:lvlText w:val="%3."/>
+      <w:lvlJc w:val="right"/>
+      <w:pPr>
+        <w:ind w:left="2160" w:hanging="180"/>
+      </w:pPr>
+    </w:lvl>
+    <w:lvl w:ilvl="3" w:tplc="0409000F" w:tentative="1">
+      <w:start w:val="1"/>
+      <w:numFmt w:val="decimal"/>
+      <w:lvlText w:val="%4."/>
+      <w:lvlJc w:val="left"/>
+      <w:pPr>
+        <w:ind w:left="2880" w:hanging="360"/>
+      </w:pPr>
+    </w:lvl>
+    <w:lvl w:ilvl="4" w:tplc="04090019" w:tentative="1">
+      <w:start w:val="1"/>
+      <w:numFmt w:val="lowerLetter"/>
+      <w:lvlText w:val="%5."/>
+      <w:lvlJc w:val="left"/>
+      <w:pPr>
+        <w:ind w:left="3600" w:hanging="360"/>
+      </w:pPr>
+    </w:lvl>
+    <w:lvl w:ilvl="5" w:tplc="0409001B" w:tentative="1">
+      <w:start w:val="1"/>
+      <w:numFmt w:val="lowerRoman"/>
+      <w:lvlText w:val="%6."/>
+      <w:lvlJc w:val="right"/>
+      <w:pPr>
+        <w:ind w:left="4320" w:hanging="180"/>
+      </w:pPr>
+    </w:lvl>
+    <w:lvl w:ilvl="6" w:tplc="0409000F" w:tentative="1">
+      <w:start w:val="1"/>
+      <w:numFmt w:val="decimal"/>
+      <w:lvlText w:val="%7."/>
+      <w:lvlJc w:val="left"/>
+      <w:pPr>
+        <w:ind w:left="5040" w:hanging="360"/>
+      </w:pPr>
+    </w:lvl>
+    <w:lvl w:ilvl="7" w:tplc="04090019" w:tentative="1">
+      <w:start w:val="1"/>
+      <w:numFmt w:val="lowerLetter"/>
+      <w:lvlText w:val="%8."/>
+      <w:lvlJc w:val="left"/>
+      <w:pPr>
+        <w:ind w:left="5760" w:hanging="360"/>
+      </w:pPr>
+    </w:lvl>
+    <w:lvl w:ilvl="8" w:tplc="0409001B" w:tentative="1">
+      <w:start w:val="1"/>
+      <w:numFmt w:val="lowerRoman"/>
+      <w:lvlText w:val="%9."/>
+      <w:lvlJc w:val="right"/>
+      <w:pPr>
+        <w:ind w:left="6480" w:hanging="180"/>
+      </w:pPr>
+    </w:lvl>
+  </w:abstractNum>
+  <w:num w:numId="1">
+    <w:abstractNumId w:val="0"/>
+  </w:num>
+</w:numbering>
 </file>
 
 <file path=word/styles.xml><?xml version="1.0" encoding="utf-8"?>
@@ -456,6 +721,17 @@
     <w:semiHidden/>
     <w:unhideWhenUsed/>
   </w:style>
+  <w:style w:type="paragraph" w:styleId="ListParagraph">
+    <w:name w:val="List Paragraph"/>
+    <w:basedOn w:val="Normal"/>
+    <w:uiPriority w:val="34"/>
+    <w:qFormat/>
+    <w:rsid w:val="0090665A"/>
+    <w:pPr>
+      <w:ind w:left="720"/>
+      <w:contextualSpacing/>
+    </w:pPr>
+  </w:style>
 </w:styles>
 </file>
 

</xml_diff>

<commit_message>
Added some use case titles
</commit_message>
<xml_diff>
--- a/USE CASES.docx
+++ b/USE CASES.docx
@@ -182,6 +182,132 @@
           <w:sz w:val="28"/>
         </w:rPr>
         <w:t>Player presses start</w:t>
+      </w:r>
+    </w:p>
+    <w:p>
+      <w:pPr>
+        <w:pStyle w:val="ListParagraph"/>
+        <w:numPr>
+          <w:ilvl w:val="0"/>
+          <w:numId w:val="1"/>
+        </w:numPr>
+        <w:rPr>
+          <w:sz w:val="28"/>
+        </w:rPr>
+      </w:pPr>
+      <w:r>
+        <w:rPr>
+          <w:sz w:val="28"/>
+        </w:rPr>
+        <w:t>Add modifications</w:t>
+      </w:r>
+    </w:p>
+    <w:p>
+      <w:pPr>
+        <w:pStyle w:val="ListParagraph"/>
+        <w:numPr>
+          <w:ilvl w:val="0"/>
+          <w:numId w:val="1"/>
+        </w:numPr>
+        <w:rPr>
+          <w:sz w:val="28"/>
+        </w:rPr>
+      </w:pPr>
+      <w:r>
+        <w:rPr>
+          <w:sz w:val="28"/>
+        </w:rPr>
+        <w:t>Load modifications</w:t>
+      </w:r>
+    </w:p>
+    <w:p>
+      <w:pPr>
+        <w:pStyle w:val="ListParagraph"/>
+        <w:numPr>
+          <w:ilvl w:val="0"/>
+          <w:numId w:val="1"/>
+        </w:numPr>
+        <w:rPr>
+          <w:sz w:val="28"/>
+        </w:rPr>
+      </w:pPr>
+      <w:r>
+        <w:rPr>
+          <w:sz w:val="28"/>
+        </w:rPr>
+        <w:t>Move character</w:t>
+      </w:r>
+    </w:p>
+    <w:p>
+      <w:pPr>
+        <w:pStyle w:val="ListParagraph"/>
+        <w:numPr>
+          <w:ilvl w:val="0"/>
+          <w:numId w:val="1"/>
+        </w:numPr>
+        <w:rPr>
+          <w:sz w:val="28"/>
+        </w:rPr>
+      </w:pPr>
+      <w:r>
+        <w:rPr>
+          <w:sz w:val="28"/>
+        </w:rPr>
+        <w:t>Shoot bullets</w:t>
+      </w:r>
+    </w:p>
+    <w:p>
+      <w:pPr>
+        <w:pStyle w:val="ListParagraph"/>
+        <w:numPr>
+          <w:ilvl w:val="0"/>
+          <w:numId w:val="1"/>
+        </w:numPr>
+        <w:rPr>
+          <w:sz w:val="28"/>
+        </w:rPr>
+      </w:pPr>
+      <w:r>
+        <w:rPr>
+          <w:sz w:val="28"/>
+        </w:rPr>
+        <w:t>Earn points</w:t>
+      </w:r>
+    </w:p>
+    <w:p>
+      <w:pPr>
+        <w:pStyle w:val="ListParagraph"/>
+        <w:numPr>
+          <w:ilvl w:val="0"/>
+          <w:numId w:val="1"/>
+        </w:numPr>
+        <w:rPr>
+          <w:sz w:val="28"/>
+        </w:rPr>
+      </w:pPr>
+      <w:r>
+        <w:rPr>
+          <w:sz w:val="28"/>
+        </w:rPr>
+        <w:t>Save game (stretch goal?)</w:t>
+      </w:r>
+    </w:p>
+    <w:p>
+      <w:pPr>
+        <w:pStyle w:val="ListParagraph"/>
+        <w:numPr>
+          <w:ilvl w:val="0"/>
+          <w:numId w:val="1"/>
+        </w:numPr>
+        <w:rPr>
+          <w:sz w:val="28"/>
+        </w:rPr>
+      </w:pPr>
+      <w:r>
+        <w:rPr>
+          <w:sz w:val="28"/>
+        </w:rPr>
+        <w:t>Load game (stretch goal?)</w:t>
       </w:r>
       <w:bookmarkStart w:id="0" w:name="_GoBack"/>
       <w:bookmarkEnd w:id="0"/>
@@ -201,8 +327,8 @@
   <w:abstractNum w:abstractNumId="0">
     <w:nsid w:val="773920B0"/>
     <w:multiLevelType w:val="hybridMultilevel"/>
-    <w:tmpl w:val="4B72DEB4"/>
-    <w:lvl w:ilvl="0" w:tplc="4440C7FC">
+    <w:tmpl w:val="0A468500"/>
+    <w:lvl w:ilvl="0" w:tplc="F920EBBA">
       <w:start w:val="1"/>
       <w:numFmt w:val="decimal"/>
       <w:lvlText w:val="%1."/>
@@ -211,7 +337,7 @@
         <w:ind w:left="720" w:hanging="360"/>
       </w:pPr>
       <w:rPr>
-        <w:sz w:val="32"/>
+        <w:sz w:val="28"/>
       </w:rPr>
     </w:lvl>
     <w:lvl w:ilvl="1" w:tplc="04090019">

</xml_diff>

<commit_message>
Addes some user story titles (headers)
Need to be fleshed out
</commit_message>
<xml_diff>
--- a/USE CASES.docx
+++ b/USE CASES.docx
@@ -1,12 +1,10 @@
 
 <file path=word/document.xml><?xml version="1.0" encoding="utf-8"?>
-<w:document xmlns:o="urn:schemas-microsoft-com:office:office" xmlns:r="http://schemas.openxmlformats.org/officeDocument/2006/relationships" xmlns:v="urn:schemas-microsoft-com:vml" xmlns:w="http://schemas.openxmlformats.org/wordprocessingml/2006/main" xmlns:w10="urn:schemas-microsoft-com:office:word" xmlns:wp="http://schemas.openxmlformats.org/drawingml/2006/wordprocessingDrawing" xmlns:wps="http://schemas.microsoft.com/office/word/2010/wordprocessingShape" xmlns:wpg="http://schemas.microsoft.com/office/word/2010/wordprocessingGroup" xmlns:mc="http://schemas.openxmlformats.org/markup-compatibility/2006" xmlns:wp14="http://schemas.microsoft.com/office/word/2010/wordprocessingDrawing" xmlns:w14="http://schemas.microsoft.com/office/word/2010/wordml" mc:Ignorable="w14 wp14">
+<w:document xmlns:wpc="http://schemas.microsoft.com/office/word/2010/wordprocessingCanvas" xmlns:mo="http://schemas.microsoft.com/office/mac/office/2008/main" xmlns:mc="http://schemas.openxmlformats.org/markup-compatibility/2006" xmlns:mv="urn:schemas-microsoft-com:mac:vml" xmlns:o="urn:schemas-microsoft-com:office:office" xmlns:r="http://schemas.openxmlformats.org/officeDocument/2006/relationships" xmlns:m="http://schemas.openxmlformats.org/officeDocument/2006/math" xmlns:v="urn:schemas-microsoft-com:vml" xmlns:wp14="http://schemas.microsoft.com/office/word/2010/wordprocessingDrawing" xmlns:wp="http://schemas.openxmlformats.org/drawingml/2006/wordprocessingDrawing" xmlns:w10="urn:schemas-microsoft-com:office:word" xmlns:w="http://schemas.openxmlformats.org/wordprocessingml/2006/main" xmlns:w14="http://schemas.microsoft.com/office/word/2010/wordml" xmlns:w15="http://schemas.microsoft.com/office/word/2012/wordml" xmlns:wpg="http://schemas.microsoft.com/office/word/2010/wordprocessingGroup" xmlns:wpi="http://schemas.microsoft.com/office/word/2010/wordprocessingInk" xmlns:wne="http://schemas.microsoft.com/office/word/2006/wordml" xmlns:wps="http://schemas.microsoft.com/office/word/2010/wordprocessingShape" mc:Ignorable="w14 w15 wp14">
   <w:body>
     <w:p>
       <w:pPr>
-        <w:pStyle w:val="Normal"/>
         <w:jc w:val="center"/>
-        <w:rPr/>
       </w:pPr>
       <w:r>
         <w:rPr>
@@ -17,22 +15,13 @@
     </w:p>
     <w:p>
       <w:pPr>
-        <w:pStyle w:val="Normal"/>
         <w:jc w:val="center"/>
         <w:rPr>
           <w:sz w:val="36"/>
         </w:rPr>
       </w:pPr>
-      <w:r>
-        <w:rPr/>
-      </w:r>
-    </w:p>
-    <w:p>
-      <w:pPr>
-        <w:pStyle w:val="Normal"/>
-        <w:jc w:val="left"/>
-        <w:rPr/>
-      </w:pPr>
+    </w:p>
+    <w:p>
       <w:r>
         <w:rPr>
           <w:sz w:val="36"/>
@@ -47,7 +36,6 @@
           <w:ilvl w:val="0"/>
           <w:numId w:val="1"/>
         </w:numPr>
-        <w:rPr/>
       </w:pPr>
       <w:r>
         <w:rPr>
@@ -63,7 +51,6 @@
           <w:ilvl w:val="1"/>
           <w:numId w:val="1"/>
         </w:numPr>
-        <w:rPr/>
       </w:pPr>
       <w:r>
         <w:rPr>
@@ -79,7 +66,6 @@
           <w:ilvl w:val="2"/>
           <w:numId w:val="1"/>
         </w:numPr>
-        <w:rPr/>
       </w:pPr>
       <w:r>
         <w:rPr>
@@ -95,7 +81,6 @@
           <w:ilvl w:val="2"/>
           <w:numId w:val="1"/>
         </w:numPr>
-        <w:rPr/>
       </w:pPr>
       <w:r>
         <w:rPr>
@@ -111,7 +96,6 @@
           <w:ilvl w:val="1"/>
           <w:numId w:val="1"/>
         </w:numPr>
-        <w:rPr/>
       </w:pPr>
       <w:r>
         <w:rPr>
@@ -127,7 +111,6 @@
           <w:ilvl w:val="2"/>
           <w:numId w:val="1"/>
         </w:numPr>
-        <w:rPr/>
       </w:pPr>
       <w:r>
         <w:rPr>
@@ -143,7 +126,6 @@
           <w:ilvl w:val="2"/>
           <w:numId w:val="1"/>
         </w:numPr>
-        <w:rPr/>
       </w:pPr>
       <w:r>
         <w:rPr>
@@ -159,7 +141,6 @@
           <w:ilvl w:val="2"/>
           <w:numId w:val="1"/>
         </w:numPr>
-        <w:rPr/>
       </w:pPr>
       <w:r>
         <w:rPr>
@@ -175,13 +156,18 @@
           <w:ilvl w:val="2"/>
           <w:numId w:val="1"/>
         </w:numPr>
-        <w:rPr/>
-      </w:pPr>
-      <w:r>
-        <w:rPr>
-          <w:sz w:val="28"/>
-        </w:rPr>
-        <w:t>Player presses start</w:t>
+      </w:pPr>
+      <w:r>
+        <w:rPr>
+          <w:sz w:val="28"/>
+        </w:rPr>
+        <w:t xml:space="preserve">Player </w:t>
+      </w:r>
+      <w:r>
+        <w:rPr>
+          <w:sz w:val="28"/>
+        </w:rPr>
+        <w:t>presses start</w:t>
       </w:r>
     </w:p>
     <w:p>
@@ -191,7 +177,6 @@
           <w:ilvl w:val="0"/>
           <w:numId w:val="1"/>
         </w:numPr>
-        <w:rPr/>
       </w:pPr>
       <w:r>
         <w:rPr>
@@ -207,7 +192,6 @@
           <w:ilvl w:val="1"/>
           <w:numId w:val="1"/>
         </w:numPr>
-        <w:rPr/>
       </w:pPr>
       <w:r>
         <w:rPr>
@@ -223,13 +207,18 @@
           <w:ilvl w:val="2"/>
           <w:numId w:val="1"/>
         </w:numPr>
-        <w:rPr/>
-      </w:pPr>
-      <w:r>
-        <w:rPr>
-          <w:sz w:val="28"/>
-        </w:rPr>
-        <w:t>The user presses a key which will prompt a box for text input to appear. If they type the id of a loaded entity, they will then be prompted for an X and Y location at which this entity will be spawned. However, if the entity is a player entity, the current player entity will be removed first.</w:t>
+      </w:pPr>
+      <w:r>
+        <w:rPr>
+          <w:sz w:val="28"/>
+        </w:rPr>
+        <w:t xml:space="preserve">The user presses a key which will prompt a box for text input to appear. If they type the id of a loaded entity, they will then be prompted for an X and Y location at which this entity will be spawned. However, if the </w:t>
+      </w:r>
+      <w:r>
+        <w:rPr>
+          <w:sz w:val="28"/>
+        </w:rPr>
+        <w:t>entity is a player entity, the current player entity will be removed first.</w:t>
       </w:r>
     </w:p>
     <w:p>
@@ -237,10 +226,80 @@
         <w:pStyle w:val="ListParagraph"/>
         <w:numPr>
           <w:ilvl w:val="0"/>
-          <w:numId w:val="0"/>
-        </w:numPr>
-        <w:ind w:hanging="0"/>
-        <w:rPr/>
+          <w:numId w:val="1"/>
+        </w:numPr>
+      </w:pPr>
+      <w:r>
+        <w:rPr>
+          <w:sz w:val="28"/>
+        </w:rPr>
+        <w:t>Start game</w:t>
+      </w:r>
+    </w:p>
+    <w:p>
+      <w:pPr>
+        <w:pStyle w:val="ListParagraph"/>
+        <w:numPr>
+          <w:ilvl w:val="0"/>
+          <w:numId w:val="1"/>
+        </w:numPr>
+      </w:pPr>
+      <w:r>
+        <w:rPr>
+          <w:sz w:val="28"/>
+        </w:rPr>
+        <w:t>Move character</w:t>
+      </w:r>
+    </w:p>
+    <w:p>
+      <w:pPr>
+        <w:pStyle w:val="ListParagraph"/>
+        <w:numPr>
+          <w:ilvl w:val="0"/>
+          <w:numId w:val="1"/>
+        </w:numPr>
+      </w:pPr>
+      <w:r>
+        <w:rPr>
+          <w:sz w:val="28"/>
+        </w:rPr>
+        <w:t>Shoot enemies</w:t>
+      </w:r>
+    </w:p>
+    <w:p>
+      <w:pPr>
+        <w:pStyle w:val="ListParagraph"/>
+        <w:numPr>
+          <w:ilvl w:val="0"/>
+          <w:numId w:val="1"/>
+        </w:numPr>
+      </w:pPr>
+      <w:r>
+        <w:rPr>
+          <w:sz w:val="28"/>
+        </w:rPr>
+        <w:t>Earn points</w:t>
+      </w:r>
+    </w:p>
+    <w:p>
+      <w:pPr>
+        <w:pStyle w:val="ListParagraph"/>
+        <w:numPr>
+          <w:ilvl w:val="0"/>
+          <w:numId w:val="1"/>
+        </w:numPr>
+      </w:pPr>
+      <w:r>
+        <w:rPr>
+          <w:sz w:val="28"/>
+        </w:rPr>
+        <w:t>Load mods</w:t>
+      </w:r>
+    </w:p>
+    <w:p>
+      <w:pPr>
+        <w:pStyle w:val="ListParagraph"/>
+        <w:ind w:left="0"/>
       </w:pPr>
       <w:r>
         <w:rPr>
@@ -252,18 +311,25 @@
     <w:p>
       <w:pPr>
         <w:pStyle w:val="ListParagraph"/>
+        <w:ind w:left="0"/>
+        <w:rPr>
+          <w:sz w:val="36"/>
+        </w:rPr>
+      </w:pPr>
+    </w:p>
+    <w:p>
+      <w:pPr>
+        <w:pStyle w:val="ListParagraph"/>
         <w:numPr>
           <w:ilvl w:val="0"/>
-          <w:numId w:val="0"/>
-        </w:numPr>
-        <w:ind w:hanging="0"/>
-        <w:rPr>
-          <w:sz w:val="36"/>
-        </w:rPr>
-      </w:pPr>
-      <w:r>
-        <w:rPr/>
-      </w:r>
+          <w:numId w:val="1"/>
+        </w:numPr>
+      </w:pPr>
+      <w:r>
+        <w:t>Open mod app</w:t>
+      </w:r>
+      <w:bookmarkStart w:id="0" w:name="_GoBack"/>
+      <w:bookmarkEnd w:id="0"/>
     </w:p>
     <w:p>
       <w:pPr>
@@ -272,7 +338,6 @@
           <w:ilvl w:val="0"/>
           <w:numId w:val="1"/>
         </w:numPr>
-        <w:rPr/>
       </w:pPr>
       <w:r>
         <w:rPr>
@@ -288,7 +353,6 @@
           <w:ilvl w:val="1"/>
           <w:numId w:val="1"/>
         </w:numPr>
-        <w:rPr/>
       </w:pPr>
       <w:r>
         <w:rPr>
@@ -304,61 +368,18 @@
           <w:ilvl w:val="2"/>
           <w:numId w:val="1"/>
         </w:numPr>
-        <w:rPr/>
-      </w:pPr>
-      <w:r>
-        <w:rPr>
-          <w:sz w:val="28"/>
-        </w:rPr>
-        <w:t xml:space="preserve">The user clicks on a control (a button in this case, </w:t>
-      </w:r>
-      <w:r>
-        <w:rPr>
-          <w:sz w:val="28"/>
-        </w:rPr>
-        <w:t>likely</w:t>
-      </w:r>
-      <w:r>
-        <w:rPr>
-          <w:sz w:val="28"/>
-        </w:rPr>
-        <w:t xml:space="preserve">) that will create a new entity and put it into the list of entities. They will be able to edit properties of this entity such as </w:t>
-      </w:r>
-      <w:r>
-        <w:rPr>
-          <w:sz w:val="28"/>
-        </w:rPr>
-        <w:t>its</w:t>
-      </w:r>
-      <w:r>
-        <w:rPr>
-          <w:sz w:val="28"/>
-        </w:rPr>
-        <w:t xml:space="preserve"> </w:t>
-      </w:r>
-      <w:r>
-        <w:rPr>
-          <w:sz w:val="28"/>
-        </w:rPr>
-        <w:t xml:space="preserve">id, </w:t>
-      </w:r>
-      <w:r>
-        <w:rPr>
-          <w:sz w:val="28"/>
-        </w:rPr>
-        <w:t xml:space="preserve">speed, collision detection, and sprite, </w:t>
-      </w:r>
-      <w:r>
-        <w:rPr>
-          <w:sz w:val="28"/>
-        </w:rPr>
-        <w:t>and if it is the player</w:t>
-      </w:r>
-      <w:r>
-        <w:rPr>
-          <w:sz w:val="28"/>
-        </w:rPr>
-        <w:t>.</w:t>
+      </w:pPr>
+      <w:r>
+        <w:rPr>
+          <w:sz w:val="28"/>
+        </w:rPr>
+        <w:t>The user clicks on a control (a button in this case, likely) that will create a new entity and put it into the list of entities. The</w:t>
+      </w:r>
+      <w:r>
+        <w:rPr>
+          <w:sz w:val="28"/>
+        </w:rPr>
+        <w:t>y will be able to edit properties of this entity such as its id, speed, collision detection, and sprite, and if it is the player.</w:t>
       </w:r>
     </w:p>
     <w:p>
@@ -368,19 +389,12 @@
           <w:ilvl w:val="0"/>
           <w:numId w:val="1"/>
         </w:numPr>
-        <w:rPr/>
-      </w:pPr>
-      <w:r>
-        <w:rPr>
-          <w:sz w:val="28"/>
-        </w:rPr>
-        <w:t>S</w:t>
-      </w:r>
-      <w:r>
-        <w:rPr>
-          <w:sz w:val="28"/>
-        </w:rPr>
-        <w:t>ave Entities</w:t>
+      </w:pPr>
+      <w:r>
+        <w:rPr>
+          <w:sz w:val="28"/>
+        </w:rPr>
+        <w:t>Save Entities</w:t>
       </w:r>
     </w:p>
     <w:p>
@@ -390,7 +404,6 @@
           <w:ilvl w:val="1"/>
           <w:numId w:val="1"/>
         </w:numPr>
-        <w:rPr/>
       </w:pPr>
       <w:r>
         <w:rPr>
@@ -407,33 +420,40 @@
           <w:numId w:val="1"/>
         </w:numPr>
         <w:tabs>
-          <w:tab w:val="left" w:pos="6600" w:leader="none"/>
+          <w:tab w:val="left" w:pos="6600"/>
         </w:tabs>
-        <w:rPr/>
-      </w:pPr>
-      <w:r>
-        <w:rPr>
-          <w:sz w:val="28"/>
-        </w:rPr>
-        <w:t>The user, either by attempting to exit with unsaved changes and accepting the choice to save or pressing a save button will be presented with a location to save the entities into. The list of entities will then be saved into this file in JSON format.</w:t>
+      </w:pPr>
+      <w:r>
+        <w:rPr>
+          <w:sz w:val="28"/>
+        </w:rPr>
+        <w:lastRenderedPageBreak/>
+        <w:t>The user, either by attempting to exit with unsaved changes and accepting the choice to save or press</w:t>
+      </w:r>
+      <w:r>
+        <w:rPr>
+          <w:sz w:val="28"/>
+        </w:rPr>
+        <w:t>ing a save button will be presented with a location to save the entities into. The list of entities will then be saved into this file in JSON format.</w:t>
       </w:r>
     </w:p>
     <w:sectPr>
-      <w:type w:val="nextPage"/>
       <w:pgSz w:w="12240" w:h="15840"/>
-      <w:pgMar w:left="1440" w:right="1440" w:header="0" w:top="1440" w:footer="0" w:bottom="1440" w:gutter="0"/>
-      <w:pgNumType w:fmt="decimal"/>
-      <w:formProt w:val="false"/>
-      <w:textDirection w:val="lrTb"/>
-      <w:docGrid w:type="default" w:linePitch="360" w:charSpace="4294961151"/>
+      <w:pgMar w:top="1440" w:right="1440" w:bottom="1440" w:left="1440" w:header="0" w:footer="0" w:gutter="0"/>
+      <w:cols w:space="720"/>
+      <w:formProt w:val="0"/>
+      <w:docGrid w:linePitch="360" w:charSpace="-6145"/>
     </w:sectPr>
   </w:body>
 </w:document>
 </file>
 
 <file path=word/numbering.xml><?xml version="1.0" encoding="utf-8"?>
-<w:numbering xmlns:w="http://schemas.openxmlformats.org/wordprocessingml/2006/main" xmlns:o="urn:schemas-microsoft-com:office:office" xmlns:r="http://schemas.openxmlformats.org/officeDocument/2006/relationships" xmlns:v="urn:schemas-microsoft-com:vml">
-  <w:abstractNum w:abstractNumId="1">
+<w:numbering xmlns:wpc="http://schemas.microsoft.com/office/word/2010/wordprocessingCanvas" xmlns:mo="http://schemas.microsoft.com/office/mac/office/2008/main" xmlns:mc="http://schemas.openxmlformats.org/markup-compatibility/2006" xmlns:mv="urn:schemas-microsoft-com:mac:vml" xmlns:o="urn:schemas-microsoft-com:office:office" xmlns:r="http://schemas.openxmlformats.org/officeDocument/2006/relationships" xmlns:m="http://schemas.openxmlformats.org/officeDocument/2006/math" xmlns:v="urn:schemas-microsoft-com:vml" xmlns:wp14="http://schemas.microsoft.com/office/word/2010/wordprocessingDrawing" xmlns:wp="http://schemas.openxmlformats.org/drawingml/2006/wordprocessingDrawing" xmlns:w10="urn:schemas-microsoft-com:office:word" xmlns:w="http://schemas.openxmlformats.org/wordprocessingml/2006/main" xmlns:w14="http://schemas.microsoft.com/office/word/2010/wordml" xmlns:w15="http://schemas.microsoft.com/office/word/2012/wordml" xmlns:wpg="http://schemas.microsoft.com/office/word/2010/wordprocessingGroup" xmlns:wpi="http://schemas.microsoft.com/office/word/2010/wordprocessingInk" xmlns:wne="http://schemas.microsoft.com/office/word/2006/wordml" xmlns:wps="http://schemas.microsoft.com/office/word/2010/wordprocessingShape" mc:Ignorable="w14 w15 wp14">
+  <w:abstractNum w:abstractNumId="0">
+    <w:nsid w:val="2D567B1F"/>
+    <w:multiLevelType w:val="multilevel"/>
+    <w:tmpl w:val="2AD8156A"/>
     <w:lvl w:ilvl="0">
       <w:start w:val="1"/>
       <w:numFmt w:val="decimal"/>
@@ -519,7 +539,10 @@
       </w:pPr>
     </w:lvl>
   </w:abstractNum>
-  <w:abstractNum w:abstractNumId="2">
+  <w:abstractNum w:abstractNumId="1">
+    <w:nsid w:val="7A197492"/>
+    <w:multiLevelType w:val="multilevel"/>
+    <w:tmpl w:val="9F4C9F2A"/>
     <w:lvl w:ilvl="0">
       <w:start w:val="1"/>
       <w:numFmt w:val="none"/>
@@ -639,40 +662,38 @@
     </w:lvl>
   </w:abstractNum>
   <w:num w:numId="1">
-    <w:abstractNumId w:val="1"/>
+    <w:abstractNumId w:val="0"/>
   </w:num>
   <w:num w:numId="2">
-    <w:abstractNumId w:val="2"/>
+    <w:abstractNumId w:val="1"/>
   </w:num>
 </w:numbering>
 </file>
 
 <file path=word/styles.xml><?xml version="1.0" encoding="utf-8"?>
-<w:styles xmlns:w="http://schemas.openxmlformats.org/wordprocessingml/2006/main" xmlns:w14="http://schemas.microsoft.com/office/word/2010/wordml" xmlns:mc="http://schemas.openxmlformats.org/markup-compatibility/2006" mc:Ignorable="w14">
+<w:styles xmlns:mc="http://schemas.openxmlformats.org/markup-compatibility/2006" xmlns:r="http://schemas.openxmlformats.org/officeDocument/2006/relationships" xmlns:w="http://schemas.openxmlformats.org/wordprocessingml/2006/main" xmlns:w14="http://schemas.microsoft.com/office/word/2010/wordml" xmlns:w15="http://schemas.microsoft.com/office/word/2012/wordml" mc:Ignorable="w14 w15">
   <w:docDefaults>
     <w:rPrDefault>
       <w:rPr>
-        <w:rFonts w:ascii="Calibri" w:hAnsi="Calibri" w:eastAsia="Calibri" w:cs="" w:asciiTheme="minorHAnsi" w:cstheme="minorBidi" w:eastAsiaTheme="minorHAnsi" w:hAnsiTheme="minorHAnsi"/>
+        <w:rFonts w:asciiTheme="minorHAnsi" w:eastAsiaTheme="minorHAnsi" w:hAnsiTheme="minorHAnsi" w:cstheme="minorBidi"/>
         <w:sz w:val="24"/>
         <w:szCs w:val="24"/>
         <w:lang w:val="en-US" w:eastAsia="en-US" w:bidi="ar-SA"/>
       </w:rPr>
     </w:rPrDefault>
-    <w:pPrDefault>
-      <w:pPr/>
-    </w:pPrDefault>
+    <w:pPrDefault/>
   </w:docDefaults>
   <w:latentStyles w:defLockedState="0" w:defUIPriority="99" w:defSemiHidden="0" w:defUnhideWhenUsed="0" w:defQFormat="0" w:count="382">
     <w:lsdException w:name="Normal" w:uiPriority="0" w:qFormat="1"/>
     <w:lsdException w:name="heading 1" w:uiPriority="9" w:qFormat="1"/>
-    <w:lsdException w:name="heading 2" w:uiPriority="9" w:semiHidden="1" w:unhideWhenUsed="1" w:qFormat="1"/>
-    <w:lsdException w:name="heading 3" w:uiPriority="9" w:semiHidden="1" w:unhideWhenUsed="1" w:qFormat="1"/>
-    <w:lsdException w:name="heading 4" w:uiPriority="9" w:semiHidden="1" w:unhideWhenUsed="1" w:qFormat="1"/>
-    <w:lsdException w:name="heading 5" w:uiPriority="9" w:semiHidden="1" w:unhideWhenUsed="1" w:qFormat="1"/>
-    <w:lsdException w:name="heading 6" w:uiPriority="9" w:semiHidden="1" w:unhideWhenUsed="1" w:qFormat="1"/>
-    <w:lsdException w:name="heading 7" w:uiPriority="9" w:semiHidden="1" w:unhideWhenUsed="1" w:qFormat="1"/>
-    <w:lsdException w:name="heading 8" w:uiPriority="9" w:semiHidden="1" w:unhideWhenUsed="1" w:qFormat="1"/>
-    <w:lsdException w:name="heading 9" w:uiPriority="9" w:semiHidden="1" w:unhideWhenUsed="1" w:qFormat="1"/>
+    <w:lsdException w:name="heading 2" w:semiHidden="1" w:uiPriority="9" w:unhideWhenUsed="1" w:qFormat="1"/>
+    <w:lsdException w:name="heading 3" w:semiHidden="1" w:uiPriority="9" w:unhideWhenUsed="1" w:qFormat="1"/>
+    <w:lsdException w:name="heading 4" w:semiHidden="1" w:uiPriority="9" w:unhideWhenUsed="1" w:qFormat="1"/>
+    <w:lsdException w:name="heading 5" w:semiHidden="1" w:uiPriority="9" w:unhideWhenUsed="1" w:qFormat="1"/>
+    <w:lsdException w:name="heading 6" w:semiHidden="1" w:uiPriority="9" w:unhideWhenUsed="1" w:qFormat="1"/>
+    <w:lsdException w:name="heading 7" w:semiHidden="1" w:uiPriority="9" w:unhideWhenUsed="1" w:qFormat="1"/>
+    <w:lsdException w:name="heading 8" w:semiHidden="1" w:uiPriority="9" w:unhideWhenUsed="1" w:qFormat="1"/>
+    <w:lsdException w:name="heading 9" w:semiHidden="1" w:uiPriority="9" w:unhideWhenUsed="1" w:qFormat="1"/>
     <w:lsdException w:name="index 1" w:semiHidden="1" w:unhideWhenUsed="1"/>
     <w:lsdException w:name="index 2" w:semiHidden="1" w:unhideWhenUsed="1"/>
     <w:lsdException w:name="index 3" w:semiHidden="1" w:unhideWhenUsed="1"/>
@@ -682,22 +703,22 @@
     <w:lsdException w:name="index 7" w:semiHidden="1" w:unhideWhenUsed="1"/>
     <w:lsdException w:name="index 8" w:semiHidden="1" w:unhideWhenUsed="1"/>
     <w:lsdException w:name="index 9" w:semiHidden="1" w:unhideWhenUsed="1"/>
-    <w:lsdException w:name="toc 1" w:uiPriority="39" w:semiHidden="1" w:unhideWhenUsed="1"/>
-    <w:lsdException w:name="toc 2" w:uiPriority="39" w:semiHidden="1" w:unhideWhenUsed="1"/>
-    <w:lsdException w:name="toc 3" w:uiPriority="39" w:semiHidden="1" w:unhideWhenUsed="1"/>
-    <w:lsdException w:name="toc 4" w:uiPriority="39" w:semiHidden="1" w:unhideWhenUsed="1"/>
-    <w:lsdException w:name="toc 5" w:uiPriority="39" w:semiHidden="1" w:unhideWhenUsed="1"/>
-    <w:lsdException w:name="toc 6" w:uiPriority="39" w:semiHidden="1" w:unhideWhenUsed="1"/>
-    <w:lsdException w:name="toc 7" w:uiPriority="39" w:semiHidden="1" w:unhideWhenUsed="1"/>
-    <w:lsdException w:name="toc 8" w:uiPriority="39" w:semiHidden="1" w:unhideWhenUsed="1"/>
-    <w:lsdException w:name="toc 9" w:uiPriority="39" w:semiHidden="1" w:unhideWhenUsed="1"/>
+    <w:lsdException w:name="toc 1" w:semiHidden="1" w:uiPriority="39" w:unhideWhenUsed="1"/>
+    <w:lsdException w:name="toc 2" w:semiHidden="1" w:uiPriority="39" w:unhideWhenUsed="1"/>
+    <w:lsdException w:name="toc 3" w:semiHidden="1" w:uiPriority="39" w:unhideWhenUsed="1"/>
+    <w:lsdException w:name="toc 4" w:semiHidden="1" w:uiPriority="39" w:unhideWhenUsed="1"/>
+    <w:lsdException w:name="toc 5" w:semiHidden="1" w:uiPriority="39" w:unhideWhenUsed="1"/>
+    <w:lsdException w:name="toc 6" w:semiHidden="1" w:uiPriority="39" w:unhideWhenUsed="1"/>
+    <w:lsdException w:name="toc 7" w:semiHidden="1" w:uiPriority="39" w:unhideWhenUsed="1"/>
+    <w:lsdException w:name="toc 8" w:semiHidden="1" w:uiPriority="39" w:unhideWhenUsed="1"/>
+    <w:lsdException w:name="toc 9" w:semiHidden="1" w:uiPriority="39" w:unhideWhenUsed="1"/>
     <w:lsdException w:name="Normal Indent" w:semiHidden="1" w:unhideWhenUsed="1"/>
     <w:lsdException w:name="footnote text" w:semiHidden="1" w:unhideWhenUsed="1"/>
     <w:lsdException w:name="annotation text" w:semiHidden="1" w:unhideWhenUsed="1"/>
     <w:lsdException w:name="header" w:semiHidden="1" w:unhideWhenUsed="1"/>
     <w:lsdException w:name="footer" w:semiHidden="1" w:unhideWhenUsed="1"/>
     <w:lsdException w:name="index heading" w:semiHidden="1" w:unhideWhenUsed="1"/>
-    <w:lsdException w:name="caption" w:uiPriority="35" w:semiHidden="1" w:unhideWhenUsed="1" w:qFormat="1"/>
+    <w:lsdException w:name="caption" w:semiHidden="1" w:uiPriority="35" w:unhideWhenUsed="1" w:qFormat="1"/>
     <w:lsdException w:name="table of figures" w:semiHidden="1" w:unhideWhenUsed="1"/>
     <w:lsdException w:name="envelope address" w:semiHidden="1" w:unhideWhenUsed="1"/>
     <w:lsdException w:name="envelope return" w:semiHidden="1" w:unhideWhenUsed="1"/>
@@ -728,7 +749,7 @@
     <w:lsdException w:name="Title" w:uiPriority="10" w:qFormat="1"/>
     <w:lsdException w:name="Closing" w:semiHidden="1" w:unhideWhenUsed="1"/>
     <w:lsdException w:name="Signature" w:semiHidden="1" w:unhideWhenUsed="1"/>
-    <w:lsdException w:name="Default Paragraph Font" w:uiPriority="1" w:semiHidden="1" w:unhideWhenUsed="1"/>
+    <w:lsdException w:name="Default Paragraph Font" w:semiHidden="1" w:uiPriority="1" w:unhideWhenUsed="1"/>
     <w:lsdException w:name="Body Text" w:semiHidden="1" w:unhideWhenUsed="1"/>
     <w:lsdException w:name="Body Text Indent" w:semiHidden="1" w:unhideWhenUsed="1"/>
     <w:lsdException w:name="List Continue" w:semiHidden="1" w:unhideWhenUsed="1"/>
@@ -937,8 +958,8 @@
     <w:lsdException w:name="Subtle Reference" w:uiPriority="31" w:qFormat="1"/>
     <w:lsdException w:name="Intense Reference" w:uiPriority="32" w:qFormat="1"/>
     <w:lsdException w:name="Book Title" w:uiPriority="33" w:qFormat="1"/>
-    <w:lsdException w:name="Bibliography" w:uiPriority="37" w:semiHidden="1" w:unhideWhenUsed="1"/>
-    <w:lsdException w:name="TOC Heading" w:uiPriority="39" w:semiHidden="1" w:unhideWhenUsed="1" w:qFormat="1"/>
+    <w:lsdException w:name="Bibliography" w:semiHidden="1" w:uiPriority="37" w:unhideWhenUsed="1"/>
+    <w:lsdException w:name="TOC Heading" w:semiHidden="1" w:uiPriority="39" w:unhideWhenUsed="1" w:qFormat="1"/>
     <w:lsdException w:name="Plain Table 1" w:uiPriority="41"/>
     <w:lsdException w:name="Plain Table 2" w:uiPriority="42"/>
     <w:lsdException w:name="Plain Table 3" w:uiPriority="43"/>
@@ -1046,154 +1067,40 @@
     <w:lsdException w:name="Mention" w:semiHidden="1" w:unhideWhenUsed="1"/>
     <w:lsdException w:name="Smart Hyperlink" w:semiHidden="1" w:unhideWhenUsed="1"/>
   </w:latentStyles>
-  <w:style w:type="paragraph" w:styleId="Normal" w:default="1">
+  <w:style w:type="paragraph" w:default="1" w:styleId="Normal">
     <w:name w:val="Normal"/>
     <w:qFormat/>
     <w:pPr>
-      <w:widowControl/>
-      <w:suppressAutoHyphens w:val="true"/>
-      <w:bidi w:val="0"/>
-      <w:jc w:val="left"/>
+      <w:suppressAutoHyphens/>
     </w:pPr>
-    <w:rPr>
-      <w:rFonts w:ascii="Calibri" w:hAnsi="Calibri" w:eastAsia="Calibri" w:cs="" w:asciiTheme="minorHAnsi" w:cstheme="minorBidi" w:eastAsiaTheme="minorHAnsi" w:hAnsiTheme="minorHAnsi"/>
-      <w:color w:val="auto"/>
-      <w:sz w:val="24"/>
-      <w:szCs w:val="24"/>
-      <w:lang w:val="en-US" w:eastAsia="en-US" w:bidi="ar-SA"/>
-    </w:rPr>
   </w:style>
   <w:style w:type="paragraph" w:styleId="Heading1">
-    <w:name w:val="Heading 1"/>
+    <w:name w:val="heading 1"/>
     <w:basedOn w:val="Heading"/>
     <w:qFormat/>
-    <w:pPr/>
-    <w:rPr/>
+    <w:pPr>
+      <w:outlineLvl w:val="0"/>
+    </w:pPr>
   </w:style>
   <w:style w:type="paragraph" w:styleId="Heading2">
-    <w:name w:val="Heading 2"/>
+    <w:name w:val="heading 2"/>
     <w:basedOn w:val="Heading"/>
     <w:qFormat/>
-    <w:pPr/>
-    <w:rPr/>
+    <w:pPr>
+      <w:outlineLvl w:val="1"/>
+    </w:pPr>
   </w:style>
   <w:style w:type="paragraph" w:styleId="Heading3">
-    <w:name w:val="Heading 3"/>
+    <w:name w:val="heading 3"/>
     <w:basedOn w:val="Heading"/>
     <w:qFormat/>
-    <w:pPr/>
-    <w:rPr/>
-  </w:style>
-  <w:style w:type="character" w:styleId="DefaultParagraphFont" w:default="1">
+    <w:pPr>
+      <w:outlineLvl w:val="2"/>
+    </w:pPr>
+  </w:style>
+  <w:style w:type="character" w:default="1" w:styleId="DefaultParagraphFont">
     <w:name w:val="Default Paragraph Font"/>
     <w:uiPriority w:val="1"/>
-    <w:semiHidden/>
-    <w:unhideWhenUsed/>
-    <w:qFormat/>
-    <w:rPr/>
-  </w:style>
-  <w:style w:type="character" w:styleId="ListLabel1">
-    <w:name w:val="ListLabel 1"/>
-    <w:qFormat/>
-    <w:rPr>
-      <w:sz w:val="28"/>
-    </w:rPr>
-  </w:style>
-  <w:style w:type="paragraph" w:styleId="Heading">
-    <w:name w:val="Heading"/>
-    <w:basedOn w:val="Normal"/>
-    <w:next w:val="TextBody"/>
-    <w:qFormat/>
-    <w:pPr>
-      <w:keepNext/>
-      <w:spacing w:before="240" w:after="120"/>
-    </w:pPr>
-    <w:rPr>
-      <w:rFonts w:ascii="Liberation Sans" w:hAnsi="Liberation Sans" w:eastAsia="Microsoft YaHei" w:cs="Mangal"/>
-      <w:sz w:val="28"/>
-      <w:szCs w:val="28"/>
-    </w:rPr>
-  </w:style>
-  <w:style w:type="paragraph" w:styleId="TextBody">
-    <w:name w:val="Text Body"/>
-    <w:basedOn w:val="Normal"/>
-    <w:pPr>
-      <w:spacing w:lineRule="auto" w:line="288" w:before="0" w:after="140"/>
-    </w:pPr>
-    <w:rPr/>
-  </w:style>
-  <w:style w:type="paragraph" w:styleId="List">
-    <w:name w:val="List"/>
-    <w:basedOn w:val="TextBody"/>
-    <w:pPr/>
-    <w:rPr>
-      <w:rFonts w:cs="Mangal"/>
-    </w:rPr>
-  </w:style>
-  <w:style w:type="paragraph" w:styleId="Caption">
-    <w:name w:val="Caption"/>
-    <w:basedOn w:val="Normal"/>
-    <w:qFormat/>
-    <w:pPr>
-      <w:suppressLineNumbers/>
-      <w:spacing w:before="120" w:after="120"/>
-    </w:pPr>
-    <w:rPr>
-      <w:rFonts w:cs="Mangal"/>
-      <w:i/>
-      <w:iCs/>
-      <w:sz w:val="24"/>
-      <w:szCs w:val="24"/>
-    </w:rPr>
-  </w:style>
-  <w:style w:type="paragraph" w:styleId="Index">
-    <w:name w:val="Index"/>
-    <w:basedOn w:val="Normal"/>
-    <w:qFormat/>
-    <w:pPr>
-      <w:suppressLineNumbers/>
-    </w:pPr>
-    <w:rPr>
-      <w:rFonts w:cs="Mangal"/>
-    </w:rPr>
-  </w:style>
-  <w:style w:type="paragraph" w:styleId="ListParagraph">
-    <w:name w:val="List Paragraph"/>
-    <w:basedOn w:val="Normal"/>
-    <w:uiPriority w:val="34"/>
-    <w:qFormat/>
-    <w:rsid w:val="0090665a"/>
-    <w:pPr>
-      <w:spacing w:before="0" w:after="0"/>
-      <w:ind w:left="720" w:hanging="0"/>
-      <w:contextualSpacing/>
-    </w:pPr>
-    <w:rPr/>
-  </w:style>
-  <w:style w:type="paragraph" w:styleId="Quotations">
-    <w:name w:val="Quotations"/>
-    <w:basedOn w:val="Normal"/>
-    <w:qFormat/>
-    <w:pPr/>
-    <w:rPr/>
-  </w:style>
-  <w:style w:type="paragraph" w:styleId="Title">
-    <w:name w:val="Title"/>
-    <w:basedOn w:val="Heading"/>
-    <w:qFormat/>
-    <w:pPr/>
-    <w:rPr/>
-  </w:style>
-  <w:style w:type="paragraph" w:styleId="Subtitle">
-    <w:name w:val="Subtitle"/>
-    <w:basedOn w:val="Heading"/>
-    <w:qFormat/>
-    <w:pPr/>
-    <w:rPr/>
-  </w:style>
-  <w:style w:type="numbering" w:styleId="NoList" w:default="1">
-    <w:name w:val="No List"/>
-    <w:uiPriority w:val="99"/>
     <w:semiHidden/>
     <w:unhideWhenUsed/>
   </w:style>
@@ -1211,6 +1118,99 @@
         <w:right w:w="108" w:type="dxa"/>
       </w:tblCellMar>
     </w:tblPr>
+  </w:style>
+  <w:style w:type="numbering" w:default="1" w:styleId="NoList">
+    <w:name w:val="No List"/>
+    <w:uiPriority w:val="99"/>
+    <w:semiHidden/>
+    <w:unhideWhenUsed/>
+  </w:style>
+  <w:style w:type="character" w:customStyle="1" w:styleId="ListLabel1">
+    <w:name w:val="ListLabel 1"/>
+    <w:qFormat/>
+    <w:rPr>
+      <w:sz w:val="28"/>
+    </w:rPr>
+  </w:style>
+  <w:style w:type="paragraph" w:customStyle="1" w:styleId="Heading">
+    <w:name w:val="Heading"/>
+    <w:basedOn w:val="Normal"/>
+    <w:next w:val="TextBody"/>
+    <w:qFormat/>
+    <w:pPr>
+      <w:keepNext/>
+      <w:spacing w:before="240" w:after="120"/>
+    </w:pPr>
+    <w:rPr>
+      <w:rFonts w:ascii="Liberation Sans" w:eastAsia="Microsoft YaHei" w:hAnsi="Liberation Sans" w:cs="Mangal"/>
+      <w:sz w:val="28"/>
+      <w:szCs w:val="28"/>
+    </w:rPr>
+  </w:style>
+  <w:style w:type="paragraph" w:customStyle="1" w:styleId="TextBody">
+    <w:name w:val="Text Body"/>
+    <w:basedOn w:val="Normal"/>
+    <w:pPr>
+      <w:spacing w:after="140" w:line="288" w:lineRule="auto"/>
+    </w:pPr>
+  </w:style>
+  <w:style w:type="paragraph" w:styleId="List">
+    <w:name w:val="List"/>
+    <w:basedOn w:val="TextBody"/>
+    <w:rPr>
+      <w:rFonts w:cs="Mangal"/>
+    </w:rPr>
+  </w:style>
+  <w:style w:type="paragraph" w:styleId="Caption">
+    <w:name w:val="caption"/>
+    <w:basedOn w:val="Normal"/>
+    <w:qFormat/>
+    <w:pPr>
+      <w:suppressLineNumbers/>
+      <w:spacing w:before="120" w:after="120"/>
+    </w:pPr>
+    <w:rPr>
+      <w:rFonts w:cs="Mangal"/>
+      <w:i/>
+      <w:iCs/>
+    </w:rPr>
+  </w:style>
+  <w:style w:type="paragraph" w:customStyle="1" w:styleId="Index">
+    <w:name w:val="Index"/>
+    <w:basedOn w:val="Normal"/>
+    <w:qFormat/>
+    <w:pPr>
+      <w:suppressLineNumbers/>
+    </w:pPr>
+    <w:rPr>
+      <w:rFonts w:cs="Mangal"/>
+    </w:rPr>
+  </w:style>
+  <w:style w:type="paragraph" w:styleId="ListParagraph">
+    <w:name w:val="List Paragraph"/>
+    <w:basedOn w:val="Normal"/>
+    <w:uiPriority w:val="34"/>
+    <w:qFormat/>
+    <w:rsid w:val="0090665A"/>
+    <w:pPr>
+      <w:ind w:left="720"/>
+      <w:contextualSpacing/>
+    </w:pPr>
+  </w:style>
+  <w:style w:type="paragraph" w:customStyle="1" w:styleId="Quotations">
+    <w:name w:val="Quotations"/>
+    <w:basedOn w:val="Normal"/>
+    <w:qFormat/>
+  </w:style>
+  <w:style w:type="paragraph" w:styleId="Title">
+    <w:name w:val="Title"/>
+    <w:basedOn w:val="Heading"/>
+    <w:qFormat/>
+  </w:style>
+  <w:style w:type="paragraph" w:styleId="Subtitle">
+    <w:name w:val="Subtitle"/>
+    <w:basedOn w:val="Heading"/>
+    <w:qFormat/>
   </w:style>
 </w:styles>
 </file>

</xml_diff>

<commit_message>
-added more details to use cases
</commit_message>
<xml_diff>
--- a/USE CASES.docx
+++ b/USE CASES.docx
@@ -1,6 +1,6 @@
 
 <file path=word/document.xml><?xml version="1.0" encoding="utf-8"?>
-<w:document xmlns:wpc="http://schemas.microsoft.com/office/word/2010/wordprocessingCanvas" xmlns:mo="http://schemas.microsoft.com/office/mac/office/2008/main" xmlns:mc="http://schemas.openxmlformats.org/markup-compatibility/2006" xmlns:mv="urn:schemas-microsoft-com:mac:vml" xmlns:o="urn:schemas-microsoft-com:office:office" xmlns:r="http://schemas.openxmlformats.org/officeDocument/2006/relationships" xmlns:m="http://schemas.openxmlformats.org/officeDocument/2006/math" xmlns:v="urn:schemas-microsoft-com:vml" xmlns:wp14="http://schemas.microsoft.com/office/word/2010/wordprocessingDrawing" xmlns:wp="http://schemas.openxmlformats.org/drawingml/2006/wordprocessingDrawing" xmlns:w10="urn:schemas-microsoft-com:office:word" xmlns:w="http://schemas.openxmlformats.org/wordprocessingml/2006/main" xmlns:w14="http://schemas.microsoft.com/office/word/2010/wordml" xmlns:w15="http://schemas.microsoft.com/office/word/2012/wordml" xmlns:wpg="http://schemas.microsoft.com/office/word/2010/wordprocessingGroup" xmlns:wpi="http://schemas.microsoft.com/office/word/2010/wordprocessingInk" xmlns:wne="http://schemas.microsoft.com/office/word/2006/wordml" xmlns:wps="http://schemas.microsoft.com/office/word/2010/wordprocessingShape" mc:Ignorable="w14 w15 wp14">
+<w:document xmlns:wpc="http://schemas.microsoft.com/office/word/2010/wordprocessingCanvas" xmlns:mo="http://schemas.microsoft.com/office/mac/office/2008/main" xmlns:mc="http://schemas.openxmlformats.org/markup-compatibility/2006" xmlns:mv="urn:schemas-microsoft-com:mac:vml" xmlns:o="urn:schemas-microsoft-com:office:office" xmlns:r="http://schemas.openxmlformats.org/officeDocument/2006/relationships" xmlns:m="http://schemas.openxmlformats.org/officeDocument/2006/math" xmlns:v="urn:schemas-microsoft-com:vml" xmlns:wp14="http://schemas.microsoft.com/office/word/2010/wordprocessingDrawing" xmlns:wp="http://schemas.openxmlformats.org/drawingml/2006/wordprocessingDrawing" xmlns:w10="urn:schemas-microsoft-com:office:word" xmlns:w="http://schemas.openxmlformats.org/wordprocessingml/2006/main" xmlns:w14="http://schemas.microsoft.com/office/word/2010/wordml" xmlns:wpg="http://schemas.microsoft.com/office/word/2010/wordprocessingGroup" xmlns:wpi="http://schemas.microsoft.com/office/word/2010/wordprocessingInk" xmlns:wne="http://schemas.microsoft.com/office/word/2006/wordml" xmlns:wps="http://schemas.microsoft.com/office/word/2010/wordprocessingShape" mc:Ignorable="w14 wp14">
   <w:body>
     <w:p>
       <w:pPr>
@@ -161,13 +161,7 @@
         <w:rPr>
           <w:sz w:val="28"/>
         </w:rPr>
-        <w:t xml:space="preserve">Player </w:t>
-      </w:r>
-      <w:r>
-        <w:rPr>
-          <w:sz w:val="28"/>
-        </w:rPr>
-        <w:t>presses start</w:t>
+        <w:t>Player presses start</w:t>
       </w:r>
     </w:p>
     <w:p>
@@ -212,13 +206,19 @@
         <w:rPr>
           <w:sz w:val="28"/>
         </w:rPr>
-        <w:t xml:space="preserve">The user presses a key which will prompt a box for text input to appear. If they type the id of a loaded entity, they will then be prompted for an X and Y location at which this entity will be spawned. However, if the </w:t>
+        <w:t xml:space="preserve">The user presses a </w:t>
       </w:r>
       <w:r>
         <w:rPr>
           <w:sz w:val="28"/>
         </w:rPr>
-        <w:t>entity is a player entity, the current player entity will be removed first.</w:t>
+        <w:t>key, which</w:t>
+      </w:r>
+      <w:r>
+        <w:rPr>
+          <w:sz w:val="28"/>
+        </w:rPr>
+        <w:t xml:space="preserve"> will prompt a box for text input to appear. If they type the id of a loaded entity, they will then be prompted for an X and Y location at which this entity will be spawned. However, if the entity is a player entity, the current player entity will be removed first.</w:t>
       </w:r>
     </w:p>
     <w:p>
@@ -238,6 +238,56 @@
     </w:p>
     <w:p>
       <w:pPr>
+        <w:ind w:firstLine="1080"/>
+      </w:pPr>
+      <w:r>
+        <w:t>a. Main success scenario:</w:t>
+      </w:r>
+    </w:p>
+    <w:p>
+      <w:pPr>
+        <w:pStyle w:val="ListParagraph"/>
+        <w:numPr>
+          <w:ilvl w:val="0"/>
+          <w:numId w:val="9"/>
+        </w:numPr>
+      </w:pPr>
+      <w:r>
+        <w:t>Click start game button.</w:t>
+      </w:r>
+    </w:p>
+    <w:p>
+      <w:pPr>
+        <w:pStyle w:val="ListParagraph"/>
+        <w:numPr>
+          <w:ilvl w:val="0"/>
+          <w:numId w:val="9"/>
+        </w:numPr>
+      </w:pPr>
+      <w:r>
+        <w:t>An empty area will be displayed</w:t>
+      </w:r>
+    </w:p>
+    <w:p>
+      <w:pPr>
+        <w:pStyle w:val="ListParagraph"/>
+        <w:numPr>
+          <w:ilvl w:val="0"/>
+          <w:numId w:val="9"/>
+        </w:numPr>
+      </w:pPr>
+      <w:r>
+        <w:t xml:space="preserve"> </w:t>
+      </w:r>
+      <w:r>
+        <w:t>The user will be able to</w:t>
+      </w:r>
+      <w:r>
+        <w:t xml:space="preserve"> add instances to show </w:t>
+      </w:r>
+    </w:p>
+    <w:p>
+      <w:pPr>
         <w:pStyle w:val="ListParagraph"/>
         <w:numPr>
           <w:ilvl w:val="0"/>
@@ -256,14 +306,28 @@
         <w:pStyle w:val="ListParagraph"/>
         <w:numPr>
           <w:ilvl w:val="0"/>
-          <w:numId w:val="1"/>
-        </w:numPr>
-      </w:pPr>
-      <w:r>
-        <w:rPr>
-          <w:sz w:val="28"/>
-        </w:rPr>
-        <w:t>Shoot enemies</w:t>
+          <w:numId w:val="4"/>
+        </w:numPr>
+        <w:ind w:firstLine="360"/>
+      </w:pPr>
+      <w:r>
+        <w:t>Main success scenario:</w:t>
+      </w:r>
+    </w:p>
+    <w:p>
+      <w:pPr>
+        <w:pStyle w:val="ListParagraph"/>
+        <w:numPr>
+          <w:ilvl w:val="0"/>
+          <w:numId w:val="5"/>
+        </w:numPr>
+        <w:ind w:left="2160" w:hanging="90"/>
+      </w:pPr>
+      <w:r>
+        <w:t xml:space="preserve">The user will press the left and right arrow keys to move the player left and </w:t>
+      </w:r>
+      <w:r>
+        <w:t xml:space="preserve">right </w:t>
       </w:r>
     </w:p>
     <w:p>
@@ -278,7 +342,33 @@
         <w:rPr>
           <w:sz w:val="28"/>
         </w:rPr>
-        <w:t>Earn points</w:t>
+        <w:t>Shoot enemies</w:t>
+      </w:r>
+    </w:p>
+    <w:p>
+      <w:pPr>
+        <w:pStyle w:val="ListParagraph"/>
+        <w:numPr>
+          <w:ilvl w:val="0"/>
+          <w:numId w:val="6"/>
+        </w:numPr>
+        <w:ind w:firstLine="360"/>
+      </w:pPr>
+      <w:r>
+        <w:t>Main success scenario:</w:t>
+      </w:r>
+    </w:p>
+    <w:p>
+      <w:pPr>
+        <w:pStyle w:val="ListParagraph"/>
+        <w:numPr>
+          <w:ilvl w:val="0"/>
+          <w:numId w:val="5"/>
+        </w:numPr>
+        <w:ind w:firstLine="1260"/>
+      </w:pPr>
+      <w:r>
+        <w:t>The user will press the spacebar to shoot enemies</w:t>
       </w:r>
     </w:p>
     <w:p>
@@ -293,29 +383,50 @@
         <w:rPr>
           <w:sz w:val="28"/>
         </w:rPr>
-        <w:t>Load mods</w:t>
-      </w:r>
-    </w:p>
-    <w:p>
-      <w:pPr>
-        <w:pStyle w:val="ListParagraph"/>
-        <w:ind w:left="0"/>
-      </w:pPr>
-      <w:r>
-        <w:rPr>
-          <w:sz w:val="36"/>
-        </w:rPr>
-        <w:t>Application Prototype</w:t>
-      </w:r>
-    </w:p>
-    <w:p>
-      <w:pPr>
-        <w:pStyle w:val="ListParagraph"/>
-        <w:ind w:left="0"/>
-        <w:rPr>
-          <w:sz w:val="36"/>
-        </w:rPr>
-      </w:pPr>
+        <w:t>Earn points</w:t>
+      </w:r>
+    </w:p>
+    <w:p>
+      <w:pPr>
+        <w:pStyle w:val="ListParagraph"/>
+        <w:numPr>
+          <w:ilvl w:val="0"/>
+          <w:numId w:val="7"/>
+        </w:numPr>
+        <w:ind w:firstLine="360"/>
+      </w:pPr>
+      <w:r>
+        <w:t>Main success scenario:</w:t>
+      </w:r>
+    </w:p>
+    <w:p>
+      <w:pPr>
+        <w:pStyle w:val="ListParagraph"/>
+        <w:numPr>
+          <w:ilvl w:val="0"/>
+          <w:numId w:val="8"/>
+        </w:numPr>
+        <w:ind w:left="2160" w:hanging="90"/>
+      </w:pPr>
+      <w:r>
+        <w:t xml:space="preserve">Each enemy will be a certain number of points based on their location on the screen </w:t>
+      </w:r>
+    </w:p>
+    <w:p>
+      <w:pPr>
+        <w:pStyle w:val="ListParagraph"/>
+        <w:numPr>
+          <w:ilvl w:val="0"/>
+          <w:numId w:val="8"/>
+        </w:numPr>
+        <w:ind w:left="2160" w:hanging="90"/>
+      </w:pPr>
+      <w:r>
+        <w:t xml:space="preserve">If the user hits an enemy, based on the </w:t>
+      </w:r>
+      <w:r>
+        <w:t>worth of the enemy, that amount will be added to the total score</w:t>
+      </w:r>
     </w:p>
     <w:p>
       <w:pPr>
@@ -326,10 +437,107 @@
         </w:numPr>
       </w:pPr>
       <w:r>
-        <w:t>Open mod app</w:t>
+        <w:rPr>
+          <w:sz w:val="28"/>
+        </w:rPr>
+        <w:t>Load mods</w:t>
+      </w:r>
+    </w:p>
+    <w:p>
+      <w:pPr>
+        <w:ind w:firstLine="990"/>
+      </w:pPr>
+      <w:r>
+        <w:t xml:space="preserve">a. Main success scenario: </w:t>
+      </w:r>
+    </w:p>
+    <w:p>
+      <w:pPr>
+        <w:pStyle w:val="ListParagraph"/>
+        <w:numPr>
+          <w:ilvl w:val="0"/>
+          <w:numId w:val="10"/>
+        </w:numPr>
+        <w:ind w:left="1980" w:hanging="90"/>
+      </w:pPr>
+      <w:r>
+        <w:lastRenderedPageBreak/>
+        <w:t>The user will click on the load mods b</w:t>
       </w:r>
       <w:bookmarkStart w:id="0" w:name="_GoBack"/>
       <w:bookmarkEnd w:id="0"/>
+      <w:r>
+        <w:t xml:space="preserve">utton </w:t>
+      </w:r>
+    </w:p>
+    <w:p>
+      <w:pPr>
+        <w:pStyle w:val="ListParagraph"/>
+        <w:numPr>
+          <w:ilvl w:val="0"/>
+          <w:numId w:val="10"/>
+        </w:numPr>
+        <w:ind w:left="1980" w:hanging="90"/>
+      </w:pPr>
+      <w:r>
+        <w:t>A file chooser will pop up</w:t>
+      </w:r>
+    </w:p>
+    <w:p>
+      <w:pPr>
+        <w:pStyle w:val="ListParagraph"/>
+        <w:numPr>
+          <w:ilvl w:val="0"/>
+          <w:numId w:val="10"/>
+        </w:numPr>
+        <w:ind w:left="1980" w:hanging="90"/>
+      </w:pPr>
+      <w:r>
+        <w:t xml:space="preserve">The user will select the </w:t>
+      </w:r>
+      <w:proofErr w:type="spellStart"/>
+      <w:r>
+        <w:t>json</w:t>
+      </w:r>
+      <w:proofErr w:type="spellEnd"/>
+      <w:r>
+        <w:t xml:space="preserve"> file that contains the modifications that they want to select </w:t>
+      </w:r>
+    </w:p>
+    <w:p>
+      <w:pPr>
+        <w:pStyle w:val="ListParagraph"/>
+        <w:numPr>
+          <w:ilvl w:val="0"/>
+          <w:numId w:val="10"/>
+        </w:numPr>
+        <w:ind w:left="1980" w:hanging="90"/>
+      </w:pPr>
+      <w:r>
+        <w:t>After they have selected the file they will press okay and the mods will be loaded into the game</w:t>
+      </w:r>
+    </w:p>
+    <w:p/>
+    <w:p>
+      <w:pPr>
+        <w:pStyle w:val="ListParagraph"/>
+        <w:ind w:left="0"/>
+      </w:pPr>
+      <w:r>
+        <w:rPr>
+          <w:sz w:val="36"/>
+        </w:rPr>
+        <w:t>Application Prototype</w:t>
+      </w:r>
+    </w:p>
+    <w:p>
+      <w:pPr>
+        <w:pStyle w:val="ListParagraph"/>
+        <w:ind w:left="0"/>
+        <w:rPr>
+          <w:sz w:val="36"/>
+        </w:rPr>
+      </w:pPr>
     </w:p>
     <w:p>
       <w:pPr>
@@ -340,6 +548,18 @@
         </w:numPr>
       </w:pPr>
       <w:r>
+        <w:t>Open mod app</w:t>
+      </w:r>
+    </w:p>
+    <w:p>
+      <w:pPr>
+        <w:pStyle w:val="ListParagraph"/>
+        <w:numPr>
+          <w:ilvl w:val="0"/>
+          <w:numId w:val="1"/>
+        </w:numPr>
+      </w:pPr>
+      <w:r>
         <w:rPr>
           <w:sz w:val="28"/>
         </w:rPr>
@@ -373,13 +593,7 @@
         <w:rPr>
           <w:sz w:val="28"/>
         </w:rPr>
-        <w:t>The user clicks on a control (a button in this case, likely) that will create a new entity and put it into the list of entities. The</w:t>
-      </w:r>
-      <w:r>
-        <w:rPr>
-          <w:sz w:val="28"/>
-        </w:rPr>
-        <w:t>y will be able to edit properties of this entity such as its id, speed, collision detection, and sprite, and if it is the player.</w:t>
+        <w:t>The user clicks on a control (a button in this case, likely) that will create a new entity and put it into the list of entities. They will be able to edit properties of this entity such as its id, speed, collision detection, and sprite, and if it is the player.</w:t>
       </w:r>
     </w:p>
     <w:p>
@@ -427,14 +641,7 @@
         <w:rPr>
           <w:sz w:val="28"/>
         </w:rPr>
-        <w:lastRenderedPageBreak/>
-        <w:t>The user, either by attempting to exit with unsaved changes and accepting the choice to save or press</w:t>
-      </w:r>
-      <w:r>
-        <w:rPr>
-          <w:sz w:val="28"/>
-        </w:rPr>
-        <w:t>ing a save button will be presented with a location to save the entities into. The list of entities will then be saved into this file in JSON format.</w:t>
+        <w:t>The user, either by attempting to exit with unsaved changes and accepting the choice to save or pressing a save button will be presented with a location to save the entities into. The list of entities will then be saved into this file in JSON format.</w:t>
       </w:r>
     </w:p>
     <w:sectPr>
@@ -449,8 +656,266 @@
 </file>
 
 <file path=word/numbering.xml><?xml version="1.0" encoding="utf-8"?>
-<w:numbering xmlns:wpc="http://schemas.microsoft.com/office/word/2010/wordprocessingCanvas" xmlns:mo="http://schemas.microsoft.com/office/mac/office/2008/main" xmlns:mc="http://schemas.openxmlformats.org/markup-compatibility/2006" xmlns:mv="urn:schemas-microsoft-com:mac:vml" xmlns:o="urn:schemas-microsoft-com:office:office" xmlns:r="http://schemas.openxmlformats.org/officeDocument/2006/relationships" xmlns:m="http://schemas.openxmlformats.org/officeDocument/2006/math" xmlns:v="urn:schemas-microsoft-com:vml" xmlns:wp14="http://schemas.microsoft.com/office/word/2010/wordprocessingDrawing" xmlns:wp="http://schemas.openxmlformats.org/drawingml/2006/wordprocessingDrawing" xmlns:w10="urn:schemas-microsoft-com:office:word" xmlns:w="http://schemas.openxmlformats.org/wordprocessingml/2006/main" xmlns:w14="http://schemas.microsoft.com/office/word/2010/wordml" xmlns:w15="http://schemas.microsoft.com/office/word/2012/wordml" xmlns:wpg="http://schemas.microsoft.com/office/word/2010/wordprocessingGroup" xmlns:wpi="http://schemas.microsoft.com/office/word/2010/wordprocessingInk" xmlns:wne="http://schemas.microsoft.com/office/word/2006/wordml" xmlns:wps="http://schemas.microsoft.com/office/word/2010/wordprocessingShape" mc:Ignorable="w14 w15 wp14">
+<w:numbering xmlns:wpc="http://schemas.microsoft.com/office/word/2010/wordprocessingCanvas" xmlns:mo="http://schemas.microsoft.com/office/mac/office/2008/main" xmlns:mc="http://schemas.openxmlformats.org/markup-compatibility/2006" xmlns:mv="urn:schemas-microsoft-com:mac:vml" xmlns:o="urn:schemas-microsoft-com:office:office" xmlns:r="http://schemas.openxmlformats.org/officeDocument/2006/relationships" xmlns:m="http://schemas.openxmlformats.org/officeDocument/2006/math" xmlns:v="urn:schemas-microsoft-com:vml" xmlns:wp14="http://schemas.microsoft.com/office/word/2010/wordprocessingDrawing" xmlns:wp="http://schemas.openxmlformats.org/drawingml/2006/wordprocessingDrawing" xmlns:w10="urn:schemas-microsoft-com:office:word" xmlns:w="http://schemas.openxmlformats.org/wordprocessingml/2006/main" xmlns:w14="http://schemas.microsoft.com/office/word/2010/wordml" xmlns:wpg="http://schemas.microsoft.com/office/word/2010/wordprocessingGroup" xmlns:wpi="http://schemas.microsoft.com/office/word/2010/wordprocessingInk" xmlns:wne="http://schemas.microsoft.com/office/word/2006/wordml" xmlns:wps="http://schemas.microsoft.com/office/word/2010/wordprocessingShape" mc:Ignorable="w14 wp14">
   <w:abstractNum w:abstractNumId="0">
+    <w:nsid w:val="0FD51266"/>
+    <w:multiLevelType w:val="hybridMultilevel"/>
+    <w:tmpl w:val="D5BC451A"/>
+    <w:lvl w:ilvl="0" w:tplc="0409001B">
+      <w:start w:val="1"/>
+      <w:numFmt w:val="lowerRoman"/>
+      <w:lvlText w:val="%1."/>
+      <w:lvlJc w:val="right"/>
+      <w:pPr>
+        <w:ind w:left="1800" w:hanging="360"/>
+      </w:pPr>
+    </w:lvl>
+    <w:lvl w:ilvl="1" w:tplc="04090019" w:tentative="1">
+      <w:start w:val="1"/>
+      <w:numFmt w:val="lowerLetter"/>
+      <w:lvlText w:val="%2."/>
+      <w:lvlJc w:val="left"/>
+      <w:pPr>
+        <w:ind w:left="2520" w:hanging="360"/>
+      </w:pPr>
+    </w:lvl>
+    <w:lvl w:ilvl="2" w:tplc="0409001B" w:tentative="1">
+      <w:start w:val="1"/>
+      <w:numFmt w:val="lowerRoman"/>
+      <w:lvlText w:val="%3."/>
+      <w:lvlJc w:val="right"/>
+      <w:pPr>
+        <w:ind w:left="3240" w:hanging="180"/>
+      </w:pPr>
+    </w:lvl>
+    <w:lvl w:ilvl="3" w:tplc="0409000F" w:tentative="1">
+      <w:start w:val="1"/>
+      <w:numFmt w:val="decimal"/>
+      <w:lvlText w:val="%4."/>
+      <w:lvlJc w:val="left"/>
+      <w:pPr>
+        <w:ind w:left="3960" w:hanging="360"/>
+      </w:pPr>
+    </w:lvl>
+    <w:lvl w:ilvl="4" w:tplc="04090019" w:tentative="1">
+      <w:start w:val="1"/>
+      <w:numFmt w:val="lowerLetter"/>
+      <w:lvlText w:val="%5."/>
+      <w:lvlJc w:val="left"/>
+      <w:pPr>
+        <w:ind w:left="4680" w:hanging="360"/>
+      </w:pPr>
+    </w:lvl>
+    <w:lvl w:ilvl="5" w:tplc="0409001B" w:tentative="1">
+      <w:start w:val="1"/>
+      <w:numFmt w:val="lowerRoman"/>
+      <w:lvlText w:val="%6."/>
+      <w:lvlJc w:val="right"/>
+      <w:pPr>
+        <w:ind w:left="5400" w:hanging="180"/>
+      </w:pPr>
+    </w:lvl>
+    <w:lvl w:ilvl="6" w:tplc="0409000F" w:tentative="1">
+      <w:start w:val="1"/>
+      <w:numFmt w:val="decimal"/>
+      <w:lvlText w:val="%7."/>
+      <w:lvlJc w:val="left"/>
+      <w:pPr>
+        <w:ind w:left="6120" w:hanging="360"/>
+      </w:pPr>
+    </w:lvl>
+    <w:lvl w:ilvl="7" w:tplc="04090019" w:tentative="1">
+      <w:start w:val="1"/>
+      <w:numFmt w:val="lowerLetter"/>
+      <w:lvlText w:val="%8."/>
+      <w:lvlJc w:val="left"/>
+      <w:pPr>
+        <w:ind w:left="6840" w:hanging="360"/>
+      </w:pPr>
+    </w:lvl>
+    <w:lvl w:ilvl="8" w:tplc="0409001B" w:tentative="1">
+      <w:start w:val="1"/>
+      <w:numFmt w:val="lowerRoman"/>
+      <w:lvlText w:val="%9."/>
+      <w:lvlJc w:val="right"/>
+      <w:pPr>
+        <w:ind w:left="7560" w:hanging="180"/>
+      </w:pPr>
+    </w:lvl>
+  </w:abstractNum>
+  <w:abstractNum w:abstractNumId="1">
+    <w:nsid w:val="1C7265B4"/>
+    <w:multiLevelType w:val="hybridMultilevel"/>
+    <w:tmpl w:val="2FBE0C8A"/>
+    <w:lvl w:ilvl="0" w:tplc="0409001B">
+      <w:start w:val="1"/>
+      <w:numFmt w:val="lowerRoman"/>
+      <w:lvlText w:val="%1."/>
+      <w:lvlJc w:val="right"/>
+      <w:pPr>
+        <w:ind w:left="720" w:hanging="360"/>
+      </w:pPr>
+    </w:lvl>
+    <w:lvl w:ilvl="1" w:tplc="04090019" w:tentative="1">
+      <w:start w:val="1"/>
+      <w:numFmt w:val="lowerLetter"/>
+      <w:lvlText w:val="%2."/>
+      <w:lvlJc w:val="left"/>
+      <w:pPr>
+        <w:ind w:left="1440" w:hanging="360"/>
+      </w:pPr>
+    </w:lvl>
+    <w:lvl w:ilvl="2" w:tplc="0409001B" w:tentative="1">
+      <w:start w:val="1"/>
+      <w:numFmt w:val="lowerRoman"/>
+      <w:lvlText w:val="%3."/>
+      <w:lvlJc w:val="right"/>
+      <w:pPr>
+        <w:ind w:left="2160" w:hanging="180"/>
+      </w:pPr>
+    </w:lvl>
+    <w:lvl w:ilvl="3" w:tplc="0409000F" w:tentative="1">
+      <w:start w:val="1"/>
+      <w:numFmt w:val="decimal"/>
+      <w:lvlText w:val="%4."/>
+      <w:lvlJc w:val="left"/>
+      <w:pPr>
+        <w:ind w:left="2880" w:hanging="360"/>
+      </w:pPr>
+    </w:lvl>
+    <w:lvl w:ilvl="4" w:tplc="04090019" w:tentative="1">
+      <w:start w:val="1"/>
+      <w:numFmt w:val="lowerLetter"/>
+      <w:lvlText w:val="%5."/>
+      <w:lvlJc w:val="left"/>
+      <w:pPr>
+        <w:ind w:left="3600" w:hanging="360"/>
+      </w:pPr>
+    </w:lvl>
+    <w:lvl w:ilvl="5" w:tplc="0409001B" w:tentative="1">
+      <w:start w:val="1"/>
+      <w:numFmt w:val="lowerRoman"/>
+      <w:lvlText w:val="%6."/>
+      <w:lvlJc w:val="right"/>
+      <w:pPr>
+        <w:ind w:left="4320" w:hanging="180"/>
+      </w:pPr>
+    </w:lvl>
+    <w:lvl w:ilvl="6" w:tplc="0409000F" w:tentative="1">
+      <w:start w:val="1"/>
+      <w:numFmt w:val="decimal"/>
+      <w:lvlText w:val="%7."/>
+      <w:lvlJc w:val="left"/>
+      <w:pPr>
+        <w:ind w:left="5040" w:hanging="360"/>
+      </w:pPr>
+    </w:lvl>
+    <w:lvl w:ilvl="7" w:tplc="04090019" w:tentative="1">
+      <w:start w:val="1"/>
+      <w:numFmt w:val="lowerLetter"/>
+      <w:lvlText w:val="%8."/>
+      <w:lvlJc w:val="left"/>
+      <w:pPr>
+        <w:ind w:left="5760" w:hanging="360"/>
+      </w:pPr>
+    </w:lvl>
+    <w:lvl w:ilvl="8" w:tplc="0409001B" w:tentative="1">
+      <w:start w:val="1"/>
+      <w:numFmt w:val="lowerRoman"/>
+      <w:lvlText w:val="%9."/>
+      <w:lvlJc w:val="right"/>
+      <w:pPr>
+        <w:ind w:left="6480" w:hanging="180"/>
+      </w:pPr>
+    </w:lvl>
+  </w:abstractNum>
+  <w:abstractNum w:abstractNumId="2">
+    <w:nsid w:val="296E205D"/>
+    <w:multiLevelType w:val="hybridMultilevel"/>
+    <w:tmpl w:val="8DA0A220"/>
+    <w:lvl w:ilvl="0" w:tplc="0409001B">
+      <w:start w:val="1"/>
+      <w:numFmt w:val="lowerRoman"/>
+      <w:lvlText w:val="%1."/>
+      <w:lvlJc w:val="right"/>
+      <w:pPr>
+        <w:ind w:left="720" w:hanging="360"/>
+      </w:pPr>
+    </w:lvl>
+    <w:lvl w:ilvl="1" w:tplc="04090019" w:tentative="1">
+      <w:start w:val="1"/>
+      <w:numFmt w:val="lowerLetter"/>
+      <w:lvlText w:val="%2."/>
+      <w:lvlJc w:val="left"/>
+      <w:pPr>
+        <w:ind w:left="1440" w:hanging="360"/>
+      </w:pPr>
+    </w:lvl>
+    <w:lvl w:ilvl="2" w:tplc="0409001B" w:tentative="1">
+      <w:start w:val="1"/>
+      <w:numFmt w:val="lowerRoman"/>
+      <w:lvlText w:val="%3."/>
+      <w:lvlJc w:val="right"/>
+      <w:pPr>
+        <w:ind w:left="2160" w:hanging="180"/>
+      </w:pPr>
+    </w:lvl>
+    <w:lvl w:ilvl="3" w:tplc="0409000F" w:tentative="1">
+      <w:start w:val="1"/>
+      <w:numFmt w:val="decimal"/>
+      <w:lvlText w:val="%4."/>
+      <w:lvlJc w:val="left"/>
+      <w:pPr>
+        <w:ind w:left="2880" w:hanging="360"/>
+      </w:pPr>
+    </w:lvl>
+    <w:lvl w:ilvl="4" w:tplc="04090019" w:tentative="1">
+      <w:start w:val="1"/>
+      <w:numFmt w:val="lowerLetter"/>
+      <w:lvlText w:val="%5."/>
+      <w:lvlJc w:val="left"/>
+      <w:pPr>
+        <w:ind w:left="3600" w:hanging="360"/>
+      </w:pPr>
+    </w:lvl>
+    <w:lvl w:ilvl="5" w:tplc="0409001B" w:tentative="1">
+      <w:start w:val="1"/>
+      <w:numFmt w:val="lowerRoman"/>
+      <w:lvlText w:val="%6."/>
+      <w:lvlJc w:val="right"/>
+      <w:pPr>
+        <w:ind w:left="4320" w:hanging="180"/>
+      </w:pPr>
+    </w:lvl>
+    <w:lvl w:ilvl="6" w:tplc="0409000F" w:tentative="1">
+      <w:start w:val="1"/>
+      <w:numFmt w:val="decimal"/>
+      <w:lvlText w:val="%7."/>
+      <w:lvlJc w:val="left"/>
+      <w:pPr>
+        <w:ind w:left="5040" w:hanging="360"/>
+      </w:pPr>
+    </w:lvl>
+    <w:lvl w:ilvl="7" w:tplc="04090019" w:tentative="1">
+      <w:start w:val="1"/>
+      <w:numFmt w:val="lowerLetter"/>
+      <w:lvlText w:val="%8."/>
+      <w:lvlJc w:val="left"/>
+      <w:pPr>
+        <w:ind w:left="5760" w:hanging="360"/>
+      </w:pPr>
+    </w:lvl>
+    <w:lvl w:ilvl="8" w:tplc="0409001B" w:tentative="1">
+      <w:start w:val="1"/>
+      <w:numFmt w:val="lowerRoman"/>
+      <w:lvlText w:val="%9."/>
+      <w:lvlJc w:val="right"/>
+      <w:pPr>
+        <w:ind w:left="6480" w:hanging="180"/>
+      </w:pPr>
+    </w:lvl>
+  </w:abstractNum>
+  <w:abstractNum w:abstractNumId="3">
     <w:nsid w:val="2D567B1F"/>
     <w:multiLevelType w:val="multilevel"/>
     <w:tmpl w:val="2AD8156A"/>
@@ -539,7 +1004,437 @@
       </w:pPr>
     </w:lvl>
   </w:abstractNum>
-  <w:abstractNum w:abstractNumId="1">
+  <w:abstractNum w:abstractNumId="4">
+    <w:nsid w:val="2F237D96"/>
+    <w:multiLevelType w:val="hybridMultilevel"/>
+    <w:tmpl w:val="7E2CEFFE"/>
+    <w:lvl w:ilvl="0" w:tplc="0409001B">
+      <w:start w:val="1"/>
+      <w:numFmt w:val="lowerRoman"/>
+      <w:lvlText w:val="%1."/>
+      <w:lvlJc w:val="right"/>
+      <w:pPr>
+        <w:ind w:left="1710" w:hanging="360"/>
+      </w:pPr>
+    </w:lvl>
+    <w:lvl w:ilvl="1" w:tplc="04090019" w:tentative="1">
+      <w:start w:val="1"/>
+      <w:numFmt w:val="lowerLetter"/>
+      <w:lvlText w:val="%2."/>
+      <w:lvlJc w:val="left"/>
+      <w:pPr>
+        <w:ind w:left="2430" w:hanging="360"/>
+      </w:pPr>
+    </w:lvl>
+    <w:lvl w:ilvl="2" w:tplc="0409001B" w:tentative="1">
+      <w:start w:val="1"/>
+      <w:numFmt w:val="lowerRoman"/>
+      <w:lvlText w:val="%3."/>
+      <w:lvlJc w:val="right"/>
+      <w:pPr>
+        <w:ind w:left="3150" w:hanging="180"/>
+      </w:pPr>
+    </w:lvl>
+    <w:lvl w:ilvl="3" w:tplc="0409000F" w:tentative="1">
+      <w:start w:val="1"/>
+      <w:numFmt w:val="decimal"/>
+      <w:lvlText w:val="%4."/>
+      <w:lvlJc w:val="left"/>
+      <w:pPr>
+        <w:ind w:left="3870" w:hanging="360"/>
+      </w:pPr>
+    </w:lvl>
+    <w:lvl w:ilvl="4" w:tplc="04090019" w:tentative="1">
+      <w:start w:val="1"/>
+      <w:numFmt w:val="lowerLetter"/>
+      <w:lvlText w:val="%5."/>
+      <w:lvlJc w:val="left"/>
+      <w:pPr>
+        <w:ind w:left="4590" w:hanging="360"/>
+      </w:pPr>
+    </w:lvl>
+    <w:lvl w:ilvl="5" w:tplc="0409001B" w:tentative="1">
+      <w:start w:val="1"/>
+      <w:numFmt w:val="lowerRoman"/>
+      <w:lvlText w:val="%6."/>
+      <w:lvlJc w:val="right"/>
+      <w:pPr>
+        <w:ind w:left="5310" w:hanging="180"/>
+      </w:pPr>
+    </w:lvl>
+    <w:lvl w:ilvl="6" w:tplc="0409000F" w:tentative="1">
+      <w:start w:val="1"/>
+      <w:numFmt w:val="decimal"/>
+      <w:lvlText w:val="%7."/>
+      <w:lvlJc w:val="left"/>
+      <w:pPr>
+        <w:ind w:left="6030" w:hanging="360"/>
+      </w:pPr>
+    </w:lvl>
+    <w:lvl w:ilvl="7" w:tplc="04090019" w:tentative="1">
+      <w:start w:val="1"/>
+      <w:numFmt w:val="lowerLetter"/>
+      <w:lvlText w:val="%8."/>
+      <w:lvlJc w:val="left"/>
+      <w:pPr>
+        <w:ind w:left="6750" w:hanging="360"/>
+      </w:pPr>
+    </w:lvl>
+    <w:lvl w:ilvl="8" w:tplc="0409001B" w:tentative="1">
+      <w:start w:val="1"/>
+      <w:numFmt w:val="lowerRoman"/>
+      <w:lvlText w:val="%9."/>
+      <w:lvlJc w:val="right"/>
+      <w:pPr>
+        <w:ind w:left="7470" w:hanging="180"/>
+      </w:pPr>
+    </w:lvl>
+  </w:abstractNum>
+  <w:abstractNum w:abstractNumId="5">
+    <w:nsid w:val="2F9E0929"/>
+    <w:multiLevelType w:val="hybridMultilevel"/>
+    <w:tmpl w:val="2FBE0C8A"/>
+    <w:lvl w:ilvl="0" w:tplc="0409001B">
+      <w:start w:val="1"/>
+      <w:numFmt w:val="lowerRoman"/>
+      <w:lvlText w:val="%1."/>
+      <w:lvlJc w:val="right"/>
+      <w:pPr>
+        <w:ind w:left="720" w:hanging="360"/>
+      </w:pPr>
+    </w:lvl>
+    <w:lvl w:ilvl="1" w:tplc="04090019" w:tentative="1">
+      <w:start w:val="1"/>
+      <w:numFmt w:val="lowerLetter"/>
+      <w:lvlText w:val="%2."/>
+      <w:lvlJc w:val="left"/>
+      <w:pPr>
+        <w:ind w:left="1440" w:hanging="360"/>
+      </w:pPr>
+    </w:lvl>
+    <w:lvl w:ilvl="2" w:tplc="0409001B" w:tentative="1">
+      <w:start w:val="1"/>
+      <w:numFmt w:val="lowerRoman"/>
+      <w:lvlText w:val="%3."/>
+      <w:lvlJc w:val="right"/>
+      <w:pPr>
+        <w:ind w:left="2160" w:hanging="180"/>
+      </w:pPr>
+    </w:lvl>
+    <w:lvl w:ilvl="3" w:tplc="0409000F" w:tentative="1">
+      <w:start w:val="1"/>
+      <w:numFmt w:val="decimal"/>
+      <w:lvlText w:val="%4."/>
+      <w:lvlJc w:val="left"/>
+      <w:pPr>
+        <w:ind w:left="2880" w:hanging="360"/>
+      </w:pPr>
+    </w:lvl>
+    <w:lvl w:ilvl="4" w:tplc="04090019" w:tentative="1">
+      <w:start w:val="1"/>
+      <w:numFmt w:val="lowerLetter"/>
+      <w:lvlText w:val="%5."/>
+      <w:lvlJc w:val="left"/>
+      <w:pPr>
+        <w:ind w:left="3600" w:hanging="360"/>
+      </w:pPr>
+    </w:lvl>
+    <w:lvl w:ilvl="5" w:tplc="0409001B" w:tentative="1">
+      <w:start w:val="1"/>
+      <w:numFmt w:val="lowerRoman"/>
+      <w:lvlText w:val="%6."/>
+      <w:lvlJc w:val="right"/>
+      <w:pPr>
+        <w:ind w:left="4320" w:hanging="180"/>
+      </w:pPr>
+    </w:lvl>
+    <w:lvl w:ilvl="6" w:tplc="0409000F" w:tentative="1">
+      <w:start w:val="1"/>
+      <w:numFmt w:val="decimal"/>
+      <w:lvlText w:val="%7."/>
+      <w:lvlJc w:val="left"/>
+      <w:pPr>
+        <w:ind w:left="5040" w:hanging="360"/>
+      </w:pPr>
+    </w:lvl>
+    <w:lvl w:ilvl="7" w:tplc="04090019" w:tentative="1">
+      <w:start w:val="1"/>
+      <w:numFmt w:val="lowerLetter"/>
+      <w:lvlText w:val="%8."/>
+      <w:lvlJc w:val="left"/>
+      <w:pPr>
+        <w:ind w:left="5760" w:hanging="360"/>
+      </w:pPr>
+    </w:lvl>
+    <w:lvl w:ilvl="8" w:tplc="0409001B" w:tentative="1">
+      <w:start w:val="1"/>
+      <w:numFmt w:val="lowerRoman"/>
+      <w:lvlText w:val="%9."/>
+      <w:lvlJc w:val="right"/>
+      <w:pPr>
+        <w:ind w:left="6480" w:hanging="180"/>
+      </w:pPr>
+    </w:lvl>
+  </w:abstractNum>
+  <w:abstractNum w:abstractNumId="6">
+    <w:nsid w:val="41D2651A"/>
+    <w:multiLevelType w:val="hybridMultilevel"/>
+    <w:tmpl w:val="39F263A4"/>
+    <w:lvl w:ilvl="0" w:tplc="04090019">
+      <w:start w:val="1"/>
+      <w:numFmt w:val="lowerLetter"/>
+      <w:lvlText w:val="%1."/>
+      <w:lvlJc w:val="left"/>
+      <w:pPr>
+        <w:ind w:left="720" w:hanging="360"/>
+      </w:pPr>
+    </w:lvl>
+    <w:lvl w:ilvl="1" w:tplc="04090019" w:tentative="1">
+      <w:start w:val="1"/>
+      <w:numFmt w:val="lowerLetter"/>
+      <w:lvlText w:val="%2."/>
+      <w:lvlJc w:val="left"/>
+      <w:pPr>
+        <w:ind w:left="1440" w:hanging="360"/>
+      </w:pPr>
+    </w:lvl>
+    <w:lvl w:ilvl="2" w:tplc="0409001B" w:tentative="1">
+      <w:start w:val="1"/>
+      <w:numFmt w:val="lowerRoman"/>
+      <w:lvlText w:val="%3."/>
+      <w:lvlJc w:val="right"/>
+      <w:pPr>
+        <w:ind w:left="2160" w:hanging="180"/>
+      </w:pPr>
+    </w:lvl>
+    <w:lvl w:ilvl="3" w:tplc="0409000F" w:tentative="1">
+      <w:start w:val="1"/>
+      <w:numFmt w:val="decimal"/>
+      <w:lvlText w:val="%4."/>
+      <w:lvlJc w:val="left"/>
+      <w:pPr>
+        <w:ind w:left="2880" w:hanging="360"/>
+      </w:pPr>
+    </w:lvl>
+    <w:lvl w:ilvl="4" w:tplc="04090019" w:tentative="1">
+      <w:start w:val="1"/>
+      <w:numFmt w:val="lowerLetter"/>
+      <w:lvlText w:val="%5."/>
+      <w:lvlJc w:val="left"/>
+      <w:pPr>
+        <w:ind w:left="3600" w:hanging="360"/>
+      </w:pPr>
+    </w:lvl>
+    <w:lvl w:ilvl="5" w:tplc="0409001B" w:tentative="1">
+      <w:start w:val="1"/>
+      <w:numFmt w:val="lowerRoman"/>
+      <w:lvlText w:val="%6."/>
+      <w:lvlJc w:val="right"/>
+      <w:pPr>
+        <w:ind w:left="4320" w:hanging="180"/>
+      </w:pPr>
+    </w:lvl>
+    <w:lvl w:ilvl="6" w:tplc="0409000F" w:tentative="1">
+      <w:start w:val="1"/>
+      <w:numFmt w:val="decimal"/>
+      <w:lvlText w:val="%7."/>
+      <w:lvlJc w:val="left"/>
+      <w:pPr>
+        <w:ind w:left="5040" w:hanging="360"/>
+      </w:pPr>
+    </w:lvl>
+    <w:lvl w:ilvl="7" w:tplc="04090019" w:tentative="1">
+      <w:start w:val="1"/>
+      <w:numFmt w:val="lowerLetter"/>
+      <w:lvlText w:val="%8."/>
+      <w:lvlJc w:val="left"/>
+      <w:pPr>
+        <w:ind w:left="5760" w:hanging="360"/>
+      </w:pPr>
+    </w:lvl>
+    <w:lvl w:ilvl="8" w:tplc="0409001B" w:tentative="1">
+      <w:start w:val="1"/>
+      <w:numFmt w:val="lowerRoman"/>
+      <w:lvlText w:val="%9."/>
+      <w:lvlJc w:val="right"/>
+      <w:pPr>
+        <w:ind w:left="6480" w:hanging="180"/>
+      </w:pPr>
+    </w:lvl>
+  </w:abstractNum>
+  <w:abstractNum w:abstractNumId="7">
+    <w:nsid w:val="544F1838"/>
+    <w:multiLevelType w:val="hybridMultilevel"/>
+    <w:tmpl w:val="39F263A4"/>
+    <w:lvl w:ilvl="0" w:tplc="04090019">
+      <w:start w:val="1"/>
+      <w:numFmt w:val="lowerLetter"/>
+      <w:lvlText w:val="%1."/>
+      <w:lvlJc w:val="left"/>
+      <w:pPr>
+        <w:ind w:left="720" w:hanging="360"/>
+      </w:pPr>
+    </w:lvl>
+    <w:lvl w:ilvl="1" w:tplc="04090019" w:tentative="1">
+      <w:start w:val="1"/>
+      <w:numFmt w:val="lowerLetter"/>
+      <w:lvlText w:val="%2."/>
+      <w:lvlJc w:val="left"/>
+      <w:pPr>
+        <w:ind w:left="1440" w:hanging="360"/>
+      </w:pPr>
+    </w:lvl>
+    <w:lvl w:ilvl="2" w:tplc="0409001B" w:tentative="1">
+      <w:start w:val="1"/>
+      <w:numFmt w:val="lowerRoman"/>
+      <w:lvlText w:val="%3."/>
+      <w:lvlJc w:val="right"/>
+      <w:pPr>
+        <w:ind w:left="2160" w:hanging="180"/>
+      </w:pPr>
+    </w:lvl>
+    <w:lvl w:ilvl="3" w:tplc="0409000F" w:tentative="1">
+      <w:start w:val="1"/>
+      <w:numFmt w:val="decimal"/>
+      <w:lvlText w:val="%4."/>
+      <w:lvlJc w:val="left"/>
+      <w:pPr>
+        <w:ind w:left="2880" w:hanging="360"/>
+      </w:pPr>
+    </w:lvl>
+    <w:lvl w:ilvl="4" w:tplc="04090019" w:tentative="1">
+      <w:start w:val="1"/>
+      <w:numFmt w:val="lowerLetter"/>
+      <w:lvlText w:val="%5."/>
+      <w:lvlJc w:val="left"/>
+      <w:pPr>
+        <w:ind w:left="3600" w:hanging="360"/>
+      </w:pPr>
+    </w:lvl>
+    <w:lvl w:ilvl="5" w:tplc="0409001B" w:tentative="1">
+      <w:start w:val="1"/>
+      <w:numFmt w:val="lowerRoman"/>
+      <w:lvlText w:val="%6."/>
+      <w:lvlJc w:val="right"/>
+      <w:pPr>
+        <w:ind w:left="4320" w:hanging="180"/>
+      </w:pPr>
+    </w:lvl>
+    <w:lvl w:ilvl="6" w:tplc="0409000F" w:tentative="1">
+      <w:start w:val="1"/>
+      <w:numFmt w:val="decimal"/>
+      <w:lvlText w:val="%7."/>
+      <w:lvlJc w:val="left"/>
+      <w:pPr>
+        <w:ind w:left="5040" w:hanging="360"/>
+      </w:pPr>
+    </w:lvl>
+    <w:lvl w:ilvl="7" w:tplc="04090019" w:tentative="1">
+      <w:start w:val="1"/>
+      <w:numFmt w:val="lowerLetter"/>
+      <w:lvlText w:val="%8."/>
+      <w:lvlJc w:val="left"/>
+      <w:pPr>
+        <w:ind w:left="5760" w:hanging="360"/>
+      </w:pPr>
+    </w:lvl>
+    <w:lvl w:ilvl="8" w:tplc="0409001B" w:tentative="1">
+      <w:start w:val="1"/>
+      <w:numFmt w:val="lowerRoman"/>
+      <w:lvlText w:val="%9."/>
+      <w:lvlJc w:val="right"/>
+      <w:pPr>
+        <w:ind w:left="6480" w:hanging="180"/>
+      </w:pPr>
+    </w:lvl>
+  </w:abstractNum>
+  <w:abstractNum w:abstractNumId="8">
+    <w:nsid w:val="57F941B4"/>
+    <w:multiLevelType w:val="hybridMultilevel"/>
+    <w:tmpl w:val="924A9054"/>
+    <w:lvl w:ilvl="0" w:tplc="04090019">
+      <w:start w:val="1"/>
+      <w:numFmt w:val="lowerLetter"/>
+      <w:lvlText w:val="%1."/>
+      <w:lvlJc w:val="left"/>
+      <w:pPr>
+        <w:ind w:left="720" w:hanging="360"/>
+      </w:pPr>
+    </w:lvl>
+    <w:lvl w:ilvl="1" w:tplc="04090019" w:tentative="1">
+      <w:start w:val="1"/>
+      <w:numFmt w:val="lowerLetter"/>
+      <w:lvlText w:val="%2."/>
+      <w:lvlJc w:val="left"/>
+      <w:pPr>
+        <w:ind w:left="1440" w:hanging="360"/>
+      </w:pPr>
+    </w:lvl>
+    <w:lvl w:ilvl="2" w:tplc="0409001B" w:tentative="1">
+      <w:start w:val="1"/>
+      <w:numFmt w:val="lowerRoman"/>
+      <w:lvlText w:val="%3."/>
+      <w:lvlJc w:val="right"/>
+      <w:pPr>
+        <w:ind w:left="2160" w:hanging="180"/>
+      </w:pPr>
+    </w:lvl>
+    <w:lvl w:ilvl="3" w:tplc="0409000F" w:tentative="1">
+      <w:start w:val="1"/>
+      <w:numFmt w:val="decimal"/>
+      <w:lvlText w:val="%4."/>
+      <w:lvlJc w:val="left"/>
+      <w:pPr>
+        <w:ind w:left="2880" w:hanging="360"/>
+      </w:pPr>
+    </w:lvl>
+    <w:lvl w:ilvl="4" w:tplc="04090019" w:tentative="1">
+      <w:start w:val="1"/>
+      <w:numFmt w:val="lowerLetter"/>
+      <w:lvlText w:val="%5."/>
+      <w:lvlJc w:val="left"/>
+      <w:pPr>
+        <w:ind w:left="3600" w:hanging="360"/>
+      </w:pPr>
+    </w:lvl>
+    <w:lvl w:ilvl="5" w:tplc="0409001B" w:tentative="1">
+      <w:start w:val="1"/>
+      <w:numFmt w:val="lowerRoman"/>
+      <w:lvlText w:val="%6."/>
+      <w:lvlJc w:val="right"/>
+      <w:pPr>
+        <w:ind w:left="4320" w:hanging="180"/>
+      </w:pPr>
+    </w:lvl>
+    <w:lvl w:ilvl="6" w:tplc="0409000F" w:tentative="1">
+      <w:start w:val="1"/>
+      <w:numFmt w:val="decimal"/>
+      <w:lvlText w:val="%7."/>
+      <w:lvlJc w:val="left"/>
+      <w:pPr>
+        <w:ind w:left="5040" w:hanging="360"/>
+      </w:pPr>
+    </w:lvl>
+    <w:lvl w:ilvl="7" w:tplc="04090019" w:tentative="1">
+      <w:start w:val="1"/>
+      <w:numFmt w:val="lowerLetter"/>
+      <w:lvlText w:val="%8."/>
+      <w:lvlJc w:val="left"/>
+      <w:pPr>
+        <w:ind w:left="5760" w:hanging="360"/>
+      </w:pPr>
+    </w:lvl>
+    <w:lvl w:ilvl="8" w:tplc="0409001B" w:tentative="1">
+      <w:start w:val="1"/>
+      <w:numFmt w:val="lowerRoman"/>
+      <w:lvlText w:val="%9."/>
+      <w:lvlJc w:val="right"/>
+      <w:pPr>
+        <w:ind w:left="6480" w:hanging="180"/>
+      </w:pPr>
+    </w:lvl>
+  </w:abstractNum>
+  <w:abstractNum w:abstractNumId="9">
     <w:nsid w:val="7A197492"/>
     <w:multiLevelType w:val="multilevel"/>
     <w:tmpl w:val="9F4C9F2A"/>
@@ -662,16 +1557,40 @@
     </w:lvl>
   </w:abstractNum>
   <w:num w:numId="1">
+    <w:abstractNumId w:val="3"/>
+  </w:num>
+  <w:num w:numId="2">
+    <w:abstractNumId w:val="9"/>
+  </w:num>
+  <w:num w:numId="3">
+    <w:abstractNumId w:val="2"/>
+  </w:num>
+  <w:num w:numId="4">
+    <w:abstractNumId w:val="8"/>
+  </w:num>
+  <w:num w:numId="5">
+    <w:abstractNumId w:val="1"/>
+  </w:num>
+  <w:num w:numId="6">
+    <w:abstractNumId w:val="7"/>
+  </w:num>
+  <w:num w:numId="7">
+    <w:abstractNumId w:val="6"/>
+  </w:num>
+  <w:num w:numId="8">
+    <w:abstractNumId w:val="5"/>
+  </w:num>
+  <w:num w:numId="9">
     <w:abstractNumId w:val="0"/>
   </w:num>
-  <w:num w:numId="2">
-    <w:abstractNumId w:val="1"/>
+  <w:num w:numId="10">
+    <w:abstractNumId w:val="4"/>
   </w:num>
 </w:numbering>
 </file>
 
 <file path=word/styles.xml><?xml version="1.0" encoding="utf-8"?>
-<w:styles xmlns:mc="http://schemas.openxmlformats.org/markup-compatibility/2006" xmlns:r="http://schemas.openxmlformats.org/officeDocument/2006/relationships" xmlns:w="http://schemas.openxmlformats.org/wordprocessingml/2006/main" xmlns:w14="http://schemas.microsoft.com/office/word/2010/wordml" xmlns:w15="http://schemas.microsoft.com/office/word/2012/wordml" mc:Ignorable="w14 w15">
+<w:styles xmlns:mc="http://schemas.openxmlformats.org/markup-compatibility/2006" xmlns:r="http://schemas.openxmlformats.org/officeDocument/2006/relationships" xmlns:w="http://schemas.openxmlformats.org/wordprocessingml/2006/main" xmlns:w14="http://schemas.microsoft.com/office/word/2010/wordml" mc:Ignorable="w14">
   <w:docDefaults>
     <w:rPrDefault>
       <w:rPr>
@@ -683,389 +1602,444 @@
     </w:rPrDefault>
     <w:pPrDefault/>
   </w:docDefaults>
-  <w:latentStyles w:defLockedState="0" w:defUIPriority="99" w:defSemiHidden="0" w:defUnhideWhenUsed="0" w:defQFormat="0" w:count="382">
-    <w:lsdException w:name="Normal" w:uiPriority="0" w:qFormat="1"/>
-    <w:lsdException w:name="heading 1" w:uiPriority="9" w:qFormat="1"/>
-    <w:lsdException w:name="heading 2" w:semiHidden="1" w:uiPriority="9" w:unhideWhenUsed="1" w:qFormat="1"/>
-    <w:lsdException w:name="heading 3" w:semiHidden="1" w:uiPriority="9" w:unhideWhenUsed="1" w:qFormat="1"/>
-    <w:lsdException w:name="heading 4" w:semiHidden="1" w:uiPriority="9" w:unhideWhenUsed="1" w:qFormat="1"/>
-    <w:lsdException w:name="heading 5" w:semiHidden="1" w:uiPriority="9" w:unhideWhenUsed="1" w:qFormat="1"/>
-    <w:lsdException w:name="heading 6" w:semiHidden="1" w:uiPriority="9" w:unhideWhenUsed="1" w:qFormat="1"/>
-    <w:lsdException w:name="heading 7" w:semiHidden="1" w:uiPriority="9" w:unhideWhenUsed="1" w:qFormat="1"/>
-    <w:lsdException w:name="heading 8" w:semiHidden="1" w:uiPriority="9" w:unhideWhenUsed="1" w:qFormat="1"/>
-    <w:lsdException w:name="heading 9" w:semiHidden="1" w:uiPriority="9" w:unhideWhenUsed="1" w:qFormat="1"/>
-    <w:lsdException w:name="index 1" w:semiHidden="1" w:unhideWhenUsed="1"/>
-    <w:lsdException w:name="index 2" w:semiHidden="1" w:unhideWhenUsed="1"/>
-    <w:lsdException w:name="index 3" w:semiHidden="1" w:unhideWhenUsed="1"/>
-    <w:lsdException w:name="index 4" w:semiHidden="1" w:unhideWhenUsed="1"/>
-    <w:lsdException w:name="index 5" w:semiHidden="1" w:unhideWhenUsed="1"/>
-    <w:lsdException w:name="index 6" w:semiHidden="1" w:unhideWhenUsed="1"/>
-    <w:lsdException w:name="index 7" w:semiHidden="1" w:unhideWhenUsed="1"/>
-    <w:lsdException w:name="index 8" w:semiHidden="1" w:unhideWhenUsed="1"/>
-    <w:lsdException w:name="index 9" w:semiHidden="1" w:unhideWhenUsed="1"/>
-    <w:lsdException w:name="toc 1" w:semiHidden="1" w:uiPriority="39" w:unhideWhenUsed="1"/>
-    <w:lsdException w:name="toc 2" w:semiHidden="1" w:uiPriority="39" w:unhideWhenUsed="1"/>
-    <w:lsdException w:name="toc 3" w:semiHidden="1" w:uiPriority="39" w:unhideWhenUsed="1"/>
-    <w:lsdException w:name="toc 4" w:semiHidden="1" w:uiPriority="39" w:unhideWhenUsed="1"/>
-    <w:lsdException w:name="toc 5" w:semiHidden="1" w:uiPriority="39" w:unhideWhenUsed="1"/>
-    <w:lsdException w:name="toc 6" w:semiHidden="1" w:uiPriority="39" w:unhideWhenUsed="1"/>
-    <w:lsdException w:name="toc 7" w:semiHidden="1" w:uiPriority="39" w:unhideWhenUsed="1"/>
-    <w:lsdException w:name="toc 8" w:semiHidden="1" w:uiPriority="39" w:unhideWhenUsed="1"/>
-    <w:lsdException w:name="toc 9" w:semiHidden="1" w:uiPriority="39" w:unhideWhenUsed="1"/>
-    <w:lsdException w:name="Normal Indent" w:semiHidden="1" w:unhideWhenUsed="1"/>
-    <w:lsdException w:name="footnote text" w:semiHidden="1" w:unhideWhenUsed="1"/>
-    <w:lsdException w:name="annotation text" w:semiHidden="1" w:unhideWhenUsed="1"/>
-    <w:lsdException w:name="header" w:semiHidden="1" w:unhideWhenUsed="1"/>
-    <w:lsdException w:name="footer" w:semiHidden="1" w:unhideWhenUsed="1"/>
-    <w:lsdException w:name="index heading" w:semiHidden="1" w:unhideWhenUsed="1"/>
-    <w:lsdException w:name="caption" w:semiHidden="1" w:uiPriority="35" w:unhideWhenUsed="1" w:qFormat="1"/>
-    <w:lsdException w:name="table of figures" w:semiHidden="1" w:unhideWhenUsed="1"/>
-    <w:lsdException w:name="envelope address" w:semiHidden="1" w:unhideWhenUsed="1"/>
-    <w:lsdException w:name="envelope return" w:semiHidden="1" w:unhideWhenUsed="1"/>
-    <w:lsdException w:name="footnote reference" w:semiHidden="1" w:unhideWhenUsed="1"/>
-    <w:lsdException w:name="annotation reference" w:semiHidden="1" w:unhideWhenUsed="1"/>
-    <w:lsdException w:name="line number" w:semiHidden="1" w:unhideWhenUsed="1"/>
-    <w:lsdException w:name="page number" w:semiHidden="1" w:unhideWhenUsed="1"/>
-    <w:lsdException w:name="endnote reference" w:semiHidden="1" w:unhideWhenUsed="1"/>
-    <w:lsdException w:name="endnote text" w:semiHidden="1" w:unhideWhenUsed="1"/>
-    <w:lsdException w:name="table of authorities" w:semiHidden="1" w:unhideWhenUsed="1"/>
-    <w:lsdException w:name="macro" w:semiHidden="1" w:unhideWhenUsed="1"/>
-    <w:lsdException w:name="toa heading" w:semiHidden="1" w:unhideWhenUsed="1"/>
-    <w:lsdException w:name="List" w:semiHidden="1" w:unhideWhenUsed="1"/>
-    <w:lsdException w:name="List Bullet" w:semiHidden="1" w:unhideWhenUsed="1"/>
-    <w:lsdException w:name="List Number" w:semiHidden="1" w:unhideWhenUsed="1"/>
-    <w:lsdException w:name="List 2" w:semiHidden="1" w:unhideWhenUsed="1"/>
-    <w:lsdException w:name="List 3" w:semiHidden="1" w:unhideWhenUsed="1"/>
-    <w:lsdException w:name="List 4" w:semiHidden="1" w:unhideWhenUsed="1"/>
-    <w:lsdException w:name="List 5" w:semiHidden="1" w:unhideWhenUsed="1"/>
-    <w:lsdException w:name="List Bullet 2" w:semiHidden="1" w:unhideWhenUsed="1"/>
-    <w:lsdException w:name="List Bullet 3" w:semiHidden="1" w:unhideWhenUsed="1"/>
-    <w:lsdException w:name="List Bullet 4" w:semiHidden="1" w:unhideWhenUsed="1"/>
-    <w:lsdException w:name="List Bullet 5" w:semiHidden="1" w:unhideWhenUsed="1"/>
-    <w:lsdException w:name="List Number 2" w:semiHidden="1" w:unhideWhenUsed="1"/>
-    <w:lsdException w:name="List Number 3" w:semiHidden="1" w:unhideWhenUsed="1"/>
-    <w:lsdException w:name="List Number 4" w:semiHidden="1" w:unhideWhenUsed="1"/>
-    <w:lsdException w:name="List Number 5" w:semiHidden="1" w:unhideWhenUsed="1"/>
-    <w:lsdException w:name="Title" w:uiPriority="10" w:qFormat="1"/>
-    <w:lsdException w:name="Closing" w:semiHidden="1" w:unhideWhenUsed="1"/>
-    <w:lsdException w:name="Signature" w:semiHidden="1" w:unhideWhenUsed="1"/>
-    <w:lsdException w:name="Default Paragraph Font" w:semiHidden="1" w:uiPriority="1" w:unhideWhenUsed="1"/>
-    <w:lsdException w:name="Body Text" w:semiHidden="1" w:unhideWhenUsed="1"/>
-    <w:lsdException w:name="Body Text Indent" w:semiHidden="1" w:unhideWhenUsed="1"/>
-    <w:lsdException w:name="List Continue" w:semiHidden="1" w:unhideWhenUsed="1"/>
-    <w:lsdException w:name="List Continue 2" w:semiHidden="1" w:unhideWhenUsed="1"/>
-    <w:lsdException w:name="List Continue 3" w:semiHidden="1" w:unhideWhenUsed="1"/>
-    <w:lsdException w:name="List Continue 4" w:semiHidden="1" w:unhideWhenUsed="1"/>
-    <w:lsdException w:name="List Continue 5" w:semiHidden="1" w:unhideWhenUsed="1"/>
-    <w:lsdException w:name="Message Header" w:semiHidden="1" w:unhideWhenUsed="1"/>
-    <w:lsdException w:name="Subtitle" w:uiPriority="11" w:qFormat="1"/>
-    <w:lsdException w:name="Salutation" w:semiHidden="1" w:unhideWhenUsed="1"/>
-    <w:lsdException w:name="Date" w:semiHidden="1" w:unhideWhenUsed="1"/>
-    <w:lsdException w:name="Body Text First Indent" w:semiHidden="1" w:unhideWhenUsed="1"/>
-    <w:lsdException w:name="Body Text First Indent 2" w:semiHidden="1" w:unhideWhenUsed="1"/>
-    <w:lsdException w:name="Note Heading" w:semiHidden="1" w:unhideWhenUsed="1"/>
-    <w:lsdException w:name="Body Text 2" w:semiHidden="1" w:unhideWhenUsed="1"/>
-    <w:lsdException w:name="Body Text 3" w:semiHidden="1" w:unhideWhenUsed="1"/>
-    <w:lsdException w:name="Body Text Indent 2" w:semiHidden="1" w:unhideWhenUsed="1"/>
-    <w:lsdException w:name="Body Text Indent 3" w:semiHidden="1" w:unhideWhenUsed="1"/>
-    <w:lsdException w:name="Block Text" w:semiHidden="1" w:unhideWhenUsed="1"/>
-    <w:lsdException w:name="Hyperlink" w:semiHidden="1" w:unhideWhenUsed="1"/>
-    <w:lsdException w:name="FollowedHyperlink" w:semiHidden="1" w:unhideWhenUsed="1"/>
-    <w:lsdException w:name="Strong" w:uiPriority="22" w:qFormat="1"/>
-    <w:lsdException w:name="Emphasis" w:uiPriority="20" w:qFormat="1"/>
-    <w:lsdException w:name="Document Map" w:semiHidden="1" w:unhideWhenUsed="1"/>
-    <w:lsdException w:name="Plain Text" w:semiHidden="1" w:unhideWhenUsed="1"/>
-    <w:lsdException w:name="E-mail Signature" w:semiHidden="1" w:unhideWhenUsed="1"/>
-    <w:lsdException w:name="HTML Top of Form" w:semiHidden="1" w:unhideWhenUsed="1"/>
-    <w:lsdException w:name="HTML Bottom of Form" w:semiHidden="1" w:unhideWhenUsed="1"/>
-    <w:lsdException w:name="Normal (Web)" w:semiHidden="1" w:unhideWhenUsed="1"/>
-    <w:lsdException w:name="HTML Acronym" w:semiHidden="1" w:unhideWhenUsed="1"/>
-    <w:lsdException w:name="HTML Address" w:semiHidden="1" w:unhideWhenUsed="1"/>
-    <w:lsdException w:name="HTML Cite" w:semiHidden="1" w:unhideWhenUsed="1"/>
-    <w:lsdException w:name="HTML Code" w:semiHidden="1" w:unhideWhenUsed="1"/>
-    <w:lsdException w:name="HTML Definition" w:semiHidden="1" w:unhideWhenUsed="1"/>
-    <w:lsdException w:name="HTML Keyboard" w:semiHidden="1" w:unhideWhenUsed="1"/>
-    <w:lsdException w:name="HTML Preformatted" w:semiHidden="1" w:unhideWhenUsed="1"/>
-    <w:lsdException w:name="HTML Sample" w:semiHidden="1" w:unhideWhenUsed="1"/>
-    <w:lsdException w:name="HTML Typewriter" w:semiHidden="1" w:unhideWhenUsed="1"/>
-    <w:lsdException w:name="HTML Variable" w:semiHidden="1" w:unhideWhenUsed="1"/>
-    <w:lsdException w:name="Normal Table" w:semiHidden="1" w:unhideWhenUsed="1"/>
-    <w:lsdException w:name="annotation subject" w:semiHidden="1" w:unhideWhenUsed="1"/>
-    <w:lsdException w:name="No List" w:semiHidden="1" w:unhideWhenUsed="1"/>
-    <w:lsdException w:name="Outline List 1" w:semiHidden="1" w:unhideWhenUsed="1"/>
-    <w:lsdException w:name="Outline List 2" w:semiHidden="1" w:unhideWhenUsed="1"/>
-    <w:lsdException w:name="Outline List 3" w:semiHidden="1" w:unhideWhenUsed="1"/>
-    <w:lsdException w:name="Table Simple 1" w:semiHidden="1" w:unhideWhenUsed="1"/>
-    <w:lsdException w:name="Table Simple 2" w:semiHidden="1" w:unhideWhenUsed="1"/>
-    <w:lsdException w:name="Table Simple 3" w:semiHidden="1" w:unhideWhenUsed="1"/>
-    <w:lsdException w:name="Table Classic 1" w:semiHidden="1" w:unhideWhenUsed="1"/>
-    <w:lsdException w:name="Table Classic 2" w:semiHidden="1" w:unhideWhenUsed="1"/>
-    <w:lsdException w:name="Table Classic 3" w:semiHidden="1" w:unhideWhenUsed="1"/>
-    <w:lsdException w:name="Table Classic 4" w:semiHidden="1" w:unhideWhenUsed="1"/>
-    <w:lsdException w:name="Table Colorful 1" w:semiHidden="1" w:unhideWhenUsed="1"/>
-    <w:lsdException w:name="Table Colorful 2" w:semiHidden="1" w:unhideWhenUsed="1"/>
-    <w:lsdException w:name="Table Colorful 3" w:semiHidden="1" w:unhideWhenUsed="1"/>
-    <w:lsdException w:name="Table Columns 1" w:semiHidden="1" w:unhideWhenUsed="1"/>
-    <w:lsdException w:name="Table Columns 2" w:semiHidden="1" w:unhideWhenUsed="1"/>
-    <w:lsdException w:name="Table Columns 3" w:semiHidden="1" w:unhideWhenUsed="1"/>
-    <w:lsdException w:name="Table Columns 4" w:semiHidden="1" w:unhideWhenUsed="1"/>
-    <w:lsdException w:name="Table Columns 5" w:semiHidden="1" w:unhideWhenUsed="1"/>
-    <w:lsdException w:name="Table Grid 1" w:semiHidden="1" w:unhideWhenUsed="1"/>
-    <w:lsdException w:name="Table Grid 2" w:semiHidden="1" w:unhideWhenUsed="1"/>
-    <w:lsdException w:name="Table Grid 3" w:semiHidden="1" w:unhideWhenUsed="1"/>
-    <w:lsdException w:name="Table Grid 4" w:semiHidden="1" w:unhideWhenUsed="1"/>
-    <w:lsdException w:name="Table Grid 5" w:semiHidden="1" w:unhideWhenUsed="1"/>
-    <w:lsdException w:name="Table Grid 6" w:semiHidden="1" w:unhideWhenUsed="1"/>
-    <w:lsdException w:name="Table Grid 7" w:semiHidden="1" w:unhideWhenUsed="1"/>
-    <w:lsdException w:name="Table Grid 8" w:semiHidden="1" w:unhideWhenUsed="1"/>
-    <w:lsdException w:name="Table List 1" w:semiHidden="1" w:unhideWhenUsed="1"/>
-    <w:lsdException w:name="Table List 2" w:semiHidden="1" w:unhideWhenUsed="1"/>
-    <w:lsdException w:name="Table List 3" w:semiHidden="1" w:unhideWhenUsed="1"/>
-    <w:lsdException w:name="Table List 4" w:semiHidden="1" w:unhideWhenUsed="1"/>
-    <w:lsdException w:name="Table List 5" w:semiHidden="1" w:unhideWhenUsed="1"/>
-    <w:lsdException w:name="Table List 6" w:semiHidden="1" w:unhideWhenUsed="1"/>
-    <w:lsdException w:name="Table List 7" w:semiHidden="1" w:unhideWhenUsed="1"/>
-    <w:lsdException w:name="Table List 8" w:semiHidden="1" w:unhideWhenUsed="1"/>
-    <w:lsdException w:name="Table 3D effects 1" w:semiHidden="1" w:unhideWhenUsed="1"/>
-    <w:lsdException w:name="Table 3D effects 2" w:semiHidden="1" w:unhideWhenUsed="1"/>
-    <w:lsdException w:name="Table 3D effects 3" w:semiHidden="1" w:unhideWhenUsed="1"/>
-    <w:lsdException w:name="Table Contemporary" w:semiHidden="1" w:unhideWhenUsed="1"/>
-    <w:lsdException w:name="Table Elegant" w:semiHidden="1" w:unhideWhenUsed="1"/>
-    <w:lsdException w:name="Table Professional" w:semiHidden="1" w:unhideWhenUsed="1"/>
-    <w:lsdException w:name="Table Subtle 1" w:semiHidden="1" w:unhideWhenUsed="1"/>
-    <w:lsdException w:name="Table Subtle 2" w:semiHidden="1" w:unhideWhenUsed="1"/>
-    <w:lsdException w:name="Table Web 1" w:semiHidden="1" w:unhideWhenUsed="1"/>
-    <w:lsdException w:name="Table Web 2" w:semiHidden="1" w:unhideWhenUsed="1"/>
-    <w:lsdException w:name="Table Web 3" w:semiHidden="1" w:unhideWhenUsed="1"/>
-    <w:lsdException w:name="Balloon Text" w:semiHidden="1" w:unhideWhenUsed="1"/>
-    <w:lsdException w:name="Table Grid" w:uiPriority="39"/>
-    <w:lsdException w:name="Table Theme" w:semiHidden="1" w:unhideWhenUsed="1"/>
-    <w:lsdException w:name="Note Level 1" w:semiHidden="1" w:unhideWhenUsed="1"/>
-    <w:lsdException w:name="Note Level 2" w:semiHidden="1" w:unhideWhenUsed="1"/>
-    <w:lsdException w:name="Note Level 3" w:semiHidden="1" w:unhideWhenUsed="1"/>
-    <w:lsdException w:name="Note Level 4" w:semiHidden="1" w:unhideWhenUsed="1"/>
-    <w:lsdException w:name="Note Level 5" w:semiHidden="1" w:unhideWhenUsed="1"/>
-    <w:lsdException w:name="Note Level 6" w:semiHidden="1" w:unhideWhenUsed="1"/>
-    <w:lsdException w:name="Note Level 7" w:semiHidden="1" w:unhideWhenUsed="1"/>
-    <w:lsdException w:name="Note Level 8" w:semiHidden="1" w:unhideWhenUsed="1"/>
-    <w:lsdException w:name="Note Level 9" w:semiHidden="1" w:unhideWhenUsed="1"/>
-    <w:lsdException w:name="Placeholder Text" w:semiHidden="1"/>
-    <w:lsdException w:name="No Spacing" w:uiPriority="1" w:qFormat="1"/>
-    <w:lsdException w:name="Light Shading" w:uiPriority="60"/>
-    <w:lsdException w:name="Light List" w:uiPriority="61"/>
-    <w:lsdException w:name="Light Grid" w:uiPriority="62"/>
-    <w:lsdException w:name="Medium Shading 1" w:uiPriority="63"/>
-    <w:lsdException w:name="Medium Shading 2" w:uiPriority="64"/>
-    <w:lsdException w:name="Medium List 1" w:uiPriority="65"/>
-    <w:lsdException w:name="Medium List 2" w:uiPriority="66"/>
-    <w:lsdException w:name="Medium Grid 1" w:uiPriority="67"/>
-    <w:lsdException w:name="Medium Grid 2" w:uiPriority="68"/>
-    <w:lsdException w:name="Medium Grid 3" w:uiPriority="69"/>
-    <w:lsdException w:name="Dark List" w:uiPriority="70"/>
-    <w:lsdException w:name="Colorful Shading" w:uiPriority="71"/>
-    <w:lsdException w:name="Colorful List" w:uiPriority="72"/>
-    <w:lsdException w:name="Colorful Grid" w:uiPriority="73"/>
-    <w:lsdException w:name="Light Shading Accent 1" w:uiPriority="60"/>
-    <w:lsdException w:name="Light List Accent 1" w:uiPriority="61"/>
-    <w:lsdException w:name="Light Grid Accent 1" w:uiPriority="62"/>
-    <w:lsdException w:name="Medium Shading 1 Accent 1" w:uiPriority="63"/>
-    <w:lsdException w:name="Medium Shading 2 Accent 1" w:uiPriority="64"/>
-    <w:lsdException w:name="Medium List 1 Accent 1" w:uiPriority="65"/>
-    <w:lsdException w:name="Revision" w:semiHidden="1"/>
-    <w:lsdException w:name="List Paragraph" w:uiPriority="34" w:qFormat="1"/>
-    <w:lsdException w:name="Quote" w:uiPriority="29" w:qFormat="1"/>
-    <w:lsdException w:name="Intense Quote" w:uiPriority="30" w:qFormat="1"/>
-    <w:lsdException w:name="Medium List 2 Accent 1" w:uiPriority="66"/>
-    <w:lsdException w:name="Medium Grid 1 Accent 1" w:uiPriority="67"/>
-    <w:lsdException w:name="Medium Grid 2 Accent 1" w:uiPriority="68"/>
-    <w:lsdException w:name="Medium Grid 3 Accent 1" w:uiPriority="69"/>
-    <w:lsdException w:name="Dark List Accent 1" w:uiPriority="70"/>
-    <w:lsdException w:name="Colorful Shading Accent 1" w:uiPriority="71"/>
-    <w:lsdException w:name="Colorful List Accent 1" w:uiPriority="72"/>
-    <w:lsdException w:name="Colorful Grid Accent 1" w:uiPriority="73"/>
-    <w:lsdException w:name="Light Shading Accent 2" w:uiPriority="60"/>
-    <w:lsdException w:name="Light List Accent 2" w:uiPriority="61"/>
-    <w:lsdException w:name="Light Grid Accent 2" w:uiPriority="62"/>
-    <w:lsdException w:name="Medium Shading 1 Accent 2" w:uiPriority="63"/>
-    <w:lsdException w:name="Medium Shading 2 Accent 2" w:uiPriority="64"/>
-    <w:lsdException w:name="Medium List 1 Accent 2" w:uiPriority="65"/>
-    <w:lsdException w:name="Medium List 2 Accent 2" w:uiPriority="66"/>
-    <w:lsdException w:name="Medium Grid 1 Accent 2" w:uiPriority="67"/>
-    <w:lsdException w:name="Medium Grid 2 Accent 2" w:uiPriority="68"/>
-    <w:lsdException w:name="Medium Grid 3 Accent 2" w:uiPriority="69"/>
-    <w:lsdException w:name="Dark List Accent 2" w:uiPriority="70"/>
-    <w:lsdException w:name="Colorful Shading Accent 2" w:uiPriority="71"/>
-    <w:lsdException w:name="Colorful List Accent 2" w:uiPriority="72"/>
-    <w:lsdException w:name="Colorful Grid Accent 2" w:uiPriority="73"/>
-    <w:lsdException w:name="Light Shading Accent 3" w:uiPriority="60"/>
-    <w:lsdException w:name="Light List Accent 3" w:uiPriority="61"/>
-    <w:lsdException w:name="Light Grid Accent 3" w:uiPriority="62"/>
-    <w:lsdException w:name="Medium Shading 1 Accent 3" w:uiPriority="63"/>
-    <w:lsdException w:name="Medium Shading 2 Accent 3" w:uiPriority="64"/>
-    <w:lsdException w:name="Medium List 1 Accent 3" w:uiPriority="65"/>
-    <w:lsdException w:name="Medium List 2 Accent 3" w:uiPriority="66"/>
-    <w:lsdException w:name="Medium Grid 1 Accent 3" w:uiPriority="67"/>
-    <w:lsdException w:name="Medium Grid 2 Accent 3" w:uiPriority="68"/>
-    <w:lsdException w:name="Medium Grid 3 Accent 3" w:uiPriority="69"/>
-    <w:lsdException w:name="Dark List Accent 3" w:uiPriority="70"/>
-    <w:lsdException w:name="Colorful Shading Accent 3" w:uiPriority="71"/>
-    <w:lsdException w:name="Colorful List Accent 3" w:uiPriority="72"/>
-    <w:lsdException w:name="Colorful Grid Accent 3" w:uiPriority="73"/>
-    <w:lsdException w:name="Light Shading Accent 4" w:uiPriority="60"/>
-    <w:lsdException w:name="Light List Accent 4" w:uiPriority="61"/>
-    <w:lsdException w:name="Light Grid Accent 4" w:uiPriority="62"/>
-    <w:lsdException w:name="Medium Shading 1 Accent 4" w:uiPriority="63"/>
-    <w:lsdException w:name="Medium Shading 2 Accent 4" w:uiPriority="64"/>
-    <w:lsdException w:name="Medium List 1 Accent 4" w:uiPriority="65"/>
-    <w:lsdException w:name="Medium List 2 Accent 4" w:uiPriority="66"/>
-    <w:lsdException w:name="Medium Grid 1 Accent 4" w:uiPriority="67"/>
-    <w:lsdException w:name="Medium Grid 2 Accent 4" w:uiPriority="68"/>
-    <w:lsdException w:name="Medium Grid 3 Accent 4" w:uiPriority="69"/>
-    <w:lsdException w:name="Dark List Accent 4" w:uiPriority="70"/>
-    <w:lsdException w:name="Colorful Shading Accent 4" w:uiPriority="71"/>
-    <w:lsdException w:name="Colorful List Accent 4" w:uiPriority="72"/>
-    <w:lsdException w:name="Colorful Grid Accent 4" w:uiPriority="73"/>
-    <w:lsdException w:name="Light Shading Accent 5" w:uiPriority="60"/>
-    <w:lsdException w:name="Light List Accent 5" w:uiPriority="61"/>
-    <w:lsdException w:name="Light Grid Accent 5" w:uiPriority="62"/>
-    <w:lsdException w:name="Medium Shading 1 Accent 5" w:uiPriority="63"/>
-    <w:lsdException w:name="Medium Shading 2 Accent 5" w:uiPriority="64"/>
-    <w:lsdException w:name="Medium List 1 Accent 5" w:uiPriority="65"/>
-    <w:lsdException w:name="Medium List 2 Accent 5" w:uiPriority="66"/>
-    <w:lsdException w:name="Medium Grid 1 Accent 5" w:uiPriority="67"/>
-    <w:lsdException w:name="Medium Grid 2 Accent 5" w:uiPriority="68"/>
-    <w:lsdException w:name="Medium Grid 3 Accent 5" w:uiPriority="69"/>
-    <w:lsdException w:name="Dark List Accent 5" w:uiPriority="70"/>
-    <w:lsdException w:name="Colorful Shading Accent 5" w:uiPriority="71"/>
-    <w:lsdException w:name="Colorful List Accent 5" w:uiPriority="72"/>
-    <w:lsdException w:name="Colorful Grid Accent 5" w:uiPriority="73"/>
-    <w:lsdException w:name="Light Shading Accent 6" w:uiPriority="60"/>
-    <w:lsdException w:name="Light List Accent 6" w:uiPriority="61"/>
-    <w:lsdException w:name="Light Grid Accent 6" w:uiPriority="62"/>
-    <w:lsdException w:name="Medium Shading 1 Accent 6" w:uiPriority="63"/>
-    <w:lsdException w:name="Medium Shading 2 Accent 6" w:uiPriority="64"/>
-    <w:lsdException w:name="Medium List 1 Accent 6" w:uiPriority="65"/>
-    <w:lsdException w:name="Medium List 2 Accent 6" w:uiPriority="66"/>
-    <w:lsdException w:name="Medium Grid 1 Accent 6" w:uiPriority="67"/>
-    <w:lsdException w:name="Medium Grid 2 Accent 6" w:uiPriority="68"/>
-    <w:lsdException w:name="Medium Grid 3 Accent 6" w:uiPriority="69"/>
-    <w:lsdException w:name="Dark List Accent 6" w:uiPriority="70"/>
-    <w:lsdException w:name="Colorful Shading Accent 6" w:uiPriority="71"/>
-    <w:lsdException w:name="Colorful List Accent 6" w:uiPriority="72"/>
-    <w:lsdException w:name="Colorful Grid Accent 6" w:uiPriority="73"/>
-    <w:lsdException w:name="Subtle Emphasis" w:uiPriority="19" w:qFormat="1"/>
-    <w:lsdException w:name="Intense Emphasis" w:uiPriority="21" w:qFormat="1"/>
-    <w:lsdException w:name="Subtle Reference" w:uiPriority="31" w:qFormat="1"/>
-    <w:lsdException w:name="Intense Reference" w:uiPriority="32" w:qFormat="1"/>
-    <w:lsdException w:name="Book Title" w:uiPriority="33" w:qFormat="1"/>
-    <w:lsdException w:name="Bibliography" w:semiHidden="1" w:uiPriority="37" w:unhideWhenUsed="1"/>
-    <w:lsdException w:name="TOC Heading" w:semiHidden="1" w:uiPriority="39" w:unhideWhenUsed="1" w:qFormat="1"/>
-    <w:lsdException w:name="Plain Table 1" w:uiPriority="41"/>
-    <w:lsdException w:name="Plain Table 2" w:uiPriority="42"/>
-    <w:lsdException w:name="Plain Table 3" w:uiPriority="43"/>
-    <w:lsdException w:name="Plain Table 4" w:uiPriority="44"/>
-    <w:lsdException w:name="Plain Table 5" w:uiPriority="45"/>
-    <w:lsdException w:name="Grid Table Light" w:uiPriority="40"/>
-    <w:lsdException w:name="Grid Table 1 Light" w:uiPriority="46"/>
-    <w:lsdException w:name="Grid Table 2" w:uiPriority="47"/>
-    <w:lsdException w:name="Grid Table 3" w:uiPriority="48"/>
-    <w:lsdException w:name="Grid Table 4" w:uiPriority="49"/>
-    <w:lsdException w:name="Grid Table 5 Dark" w:uiPriority="50"/>
-    <w:lsdException w:name="Grid Table 6 Colorful" w:uiPriority="51"/>
-    <w:lsdException w:name="Grid Table 7 Colorful" w:uiPriority="52"/>
-    <w:lsdException w:name="Grid Table 1 Light Accent 1" w:uiPriority="46"/>
-    <w:lsdException w:name="Grid Table 2 Accent 1" w:uiPriority="47"/>
-    <w:lsdException w:name="Grid Table 3 Accent 1" w:uiPriority="48"/>
-    <w:lsdException w:name="Grid Table 4 Accent 1" w:uiPriority="49"/>
-    <w:lsdException w:name="Grid Table 5 Dark Accent 1" w:uiPriority="50"/>
-    <w:lsdException w:name="Grid Table 6 Colorful Accent 1" w:uiPriority="51"/>
-    <w:lsdException w:name="Grid Table 7 Colorful Accent 1" w:uiPriority="52"/>
-    <w:lsdException w:name="Grid Table 1 Light Accent 2" w:uiPriority="46"/>
-    <w:lsdException w:name="Grid Table 2 Accent 2" w:uiPriority="47"/>
-    <w:lsdException w:name="Grid Table 3 Accent 2" w:uiPriority="48"/>
-    <w:lsdException w:name="Grid Table 4 Accent 2" w:uiPriority="49"/>
-    <w:lsdException w:name="Grid Table 5 Dark Accent 2" w:uiPriority="50"/>
-    <w:lsdException w:name="Grid Table 6 Colorful Accent 2" w:uiPriority="51"/>
-    <w:lsdException w:name="Grid Table 7 Colorful Accent 2" w:uiPriority="52"/>
-    <w:lsdException w:name="Grid Table 1 Light Accent 3" w:uiPriority="46"/>
-    <w:lsdException w:name="Grid Table 2 Accent 3" w:uiPriority="47"/>
-    <w:lsdException w:name="Grid Table 3 Accent 3" w:uiPriority="48"/>
-    <w:lsdException w:name="Grid Table 4 Accent 3" w:uiPriority="49"/>
-    <w:lsdException w:name="Grid Table 5 Dark Accent 3" w:uiPriority="50"/>
-    <w:lsdException w:name="Grid Table 6 Colorful Accent 3" w:uiPriority="51"/>
-    <w:lsdException w:name="Grid Table 7 Colorful Accent 3" w:uiPriority="52"/>
-    <w:lsdException w:name="Grid Table 1 Light Accent 4" w:uiPriority="46"/>
-    <w:lsdException w:name="Grid Table 2 Accent 4" w:uiPriority="47"/>
-    <w:lsdException w:name="Grid Table 3 Accent 4" w:uiPriority="48"/>
-    <w:lsdException w:name="Grid Table 4 Accent 4" w:uiPriority="49"/>
-    <w:lsdException w:name="Grid Table 5 Dark Accent 4" w:uiPriority="50"/>
-    <w:lsdException w:name="Grid Table 6 Colorful Accent 4" w:uiPriority="51"/>
-    <w:lsdException w:name="Grid Table 7 Colorful Accent 4" w:uiPriority="52"/>
-    <w:lsdException w:name="Grid Table 1 Light Accent 5" w:uiPriority="46"/>
-    <w:lsdException w:name="Grid Table 2 Accent 5" w:uiPriority="47"/>
-    <w:lsdException w:name="Grid Table 3 Accent 5" w:uiPriority="48"/>
-    <w:lsdException w:name="Grid Table 4 Accent 5" w:uiPriority="49"/>
-    <w:lsdException w:name="Grid Table 5 Dark Accent 5" w:uiPriority="50"/>
-    <w:lsdException w:name="Grid Table 6 Colorful Accent 5" w:uiPriority="51"/>
-    <w:lsdException w:name="Grid Table 7 Colorful Accent 5" w:uiPriority="52"/>
-    <w:lsdException w:name="Grid Table 1 Light Accent 6" w:uiPriority="46"/>
-    <w:lsdException w:name="Grid Table 2 Accent 6" w:uiPriority="47"/>
-    <w:lsdException w:name="Grid Table 3 Accent 6" w:uiPriority="48"/>
-    <w:lsdException w:name="Grid Table 4 Accent 6" w:uiPriority="49"/>
-    <w:lsdException w:name="Grid Table 5 Dark Accent 6" w:uiPriority="50"/>
-    <w:lsdException w:name="Grid Table 6 Colorful Accent 6" w:uiPriority="51"/>
-    <w:lsdException w:name="Grid Table 7 Colorful Accent 6" w:uiPriority="52"/>
-    <w:lsdException w:name="List Table 1 Light" w:uiPriority="46"/>
-    <w:lsdException w:name="List Table 2" w:uiPriority="47"/>
-    <w:lsdException w:name="List Table 3" w:uiPriority="48"/>
-    <w:lsdException w:name="List Table 4" w:uiPriority="49"/>
-    <w:lsdException w:name="List Table 5 Dark" w:uiPriority="50"/>
-    <w:lsdException w:name="List Table 6 Colorful" w:uiPriority="51"/>
-    <w:lsdException w:name="List Table 7 Colorful" w:uiPriority="52"/>
-    <w:lsdException w:name="List Table 1 Light Accent 1" w:uiPriority="46"/>
-    <w:lsdException w:name="List Table 2 Accent 1" w:uiPriority="47"/>
-    <w:lsdException w:name="List Table 3 Accent 1" w:uiPriority="48"/>
-    <w:lsdException w:name="List Table 4 Accent 1" w:uiPriority="49"/>
-    <w:lsdException w:name="List Table 5 Dark Accent 1" w:uiPriority="50"/>
-    <w:lsdException w:name="List Table 6 Colorful Accent 1" w:uiPriority="51"/>
-    <w:lsdException w:name="List Table 7 Colorful Accent 1" w:uiPriority="52"/>
-    <w:lsdException w:name="List Table 1 Light Accent 2" w:uiPriority="46"/>
-    <w:lsdException w:name="List Table 2 Accent 2" w:uiPriority="47"/>
-    <w:lsdException w:name="List Table 3 Accent 2" w:uiPriority="48"/>
-    <w:lsdException w:name="List Table 4 Accent 2" w:uiPriority="49"/>
-    <w:lsdException w:name="List Table 5 Dark Accent 2" w:uiPriority="50"/>
-    <w:lsdException w:name="List Table 6 Colorful Accent 2" w:uiPriority="51"/>
-    <w:lsdException w:name="List Table 7 Colorful Accent 2" w:uiPriority="52"/>
-    <w:lsdException w:name="List Table 1 Light Accent 3" w:uiPriority="46"/>
-    <w:lsdException w:name="List Table 2 Accent 3" w:uiPriority="47"/>
-    <w:lsdException w:name="List Table 3 Accent 3" w:uiPriority="48"/>
-    <w:lsdException w:name="List Table 4 Accent 3" w:uiPriority="49"/>
-    <w:lsdException w:name="List Table 5 Dark Accent 3" w:uiPriority="50"/>
-    <w:lsdException w:name="List Table 6 Colorful Accent 3" w:uiPriority="51"/>
-    <w:lsdException w:name="List Table 7 Colorful Accent 3" w:uiPriority="52"/>
-    <w:lsdException w:name="List Table 1 Light Accent 4" w:uiPriority="46"/>
-    <w:lsdException w:name="List Table 2 Accent 4" w:uiPriority="47"/>
-    <w:lsdException w:name="List Table 3 Accent 4" w:uiPriority="48"/>
-    <w:lsdException w:name="List Table 4 Accent 4" w:uiPriority="49"/>
-    <w:lsdException w:name="List Table 5 Dark Accent 4" w:uiPriority="50"/>
-    <w:lsdException w:name="List Table 6 Colorful Accent 4" w:uiPriority="51"/>
-    <w:lsdException w:name="List Table 7 Colorful Accent 4" w:uiPriority="52"/>
-    <w:lsdException w:name="List Table 1 Light Accent 5" w:uiPriority="46"/>
-    <w:lsdException w:name="List Table 2 Accent 5" w:uiPriority="47"/>
-    <w:lsdException w:name="List Table 3 Accent 5" w:uiPriority="48"/>
-    <w:lsdException w:name="List Table 4 Accent 5" w:uiPriority="49"/>
-    <w:lsdException w:name="List Table 5 Dark Accent 5" w:uiPriority="50"/>
-    <w:lsdException w:name="List Table 6 Colorful Accent 5" w:uiPriority="51"/>
-    <w:lsdException w:name="List Table 7 Colorful Accent 5" w:uiPriority="52"/>
-    <w:lsdException w:name="List Table 1 Light Accent 6" w:uiPriority="46"/>
-    <w:lsdException w:name="List Table 2 Accent 6" w:uiPriority="47"/>
-    <w:lsdException w:name="List Table 3 Accent 6" w:uiPriority="48"/>
-    <w:lsdException w:name="List Table 4 Accent 6" w:uiPriority="49"/>
-    <w:lsdException w:name="List Table 5 Dark Accent 6" w:uiPriority="50"/>
-    <w:lsdException w:name="List Table 6 Colorful Accent 6" w:uiPriority="51"/>
-    <w:lsdException w:name="List Table 7 Colorful Accent 6" w:uiPriority="52"/>
-    <w:lsdException w:name="Mention" w:semiHidden="1" w:unhideWhenUsed="1"/>
-    <w:lsdException w:name="Smart Hyperlink" w:semiHidden="1" w:unhideWhenUsed="1"/>
+  <w:latentStyles w:defLockedState="0" w:defUIPriority="99" w:defSemiHidden="1" w:defUnhideWhenUsed="1" w:defQFormat="0" w:count="276">
+    <w:lsdException w:name="Normal" w:semiHidden="0" w:uiPriority="0" w:unhideWhenUsed="0" w:qFormat="1"/>
+    <w:lsdException w:name="heading 1" w:semiHidden="0" w:uiPriority="9" w:unhideWhenUsed="0" w:qFormat="1"/>
+    <w:lsdException w:name="heading 2" w:uiPriority="9" w:qFormat="1"/>
+    <w:lsdException w:name="heading 3" w:uiPriority="9" w:qFormat="1"/>
+    <w:lsdException w:name="heading 4" w:uiPriority="9" w:qFormat="1"/>
+    <w:lsdException w:name="heading 5" w:uiPriority="9" w:qFormat="1"/>
+    <w:lsdException w:name="heading 6" w:uiPriority="9" w:qFormat="1"/>
+    <w:lsdException w:name="heading 7" w:uiPriority="9" w:qFormat="1"/>
+    <w:lsdException w:name="heading 8" w:uiPriority="9" w:qFormat="1"/>
+    <w:lsdException w:name="heading 9" w:uiPriority="9" w:qFormat="1"/>
+    <w:lsdException w:name="toc 1" w:uiPriority="39"/>
+    <w:lsdException w:name="toc 2" w:uiPriority="39"/>
+    <w:lsdException w:name="toc 3" w:uiPriority="39"/>
+    <w:lsdException w:name="toc 4" w:uiPriority="39"/>
+    <w:lsdException w:name="toc 5" w:uiPriority="39"/>
+    <w:lsdException w:name="toc 6" w:uiPriority="39"/>
+    <w:lsdException w:name="toc 7" w:uiPriority="39"/>
+    <w:lsdException w:name="toc 8" w:uiPriority="39"/>
+    <w:lsdException w:name="toc 9" w:uiPriority="39"/>
+    <w:lsdException w:name="caption" w:uiPriority="35" w:qFormat="1"/>
+    <w:lsdException w:name="Title" w:semiHidden="0" w:uiPriority="10" w:unhideWhenUsed="0" w:qFormat="1"/>
+    <w:lsdException w:name="Default Paragraph Font" w:uiPriority="1"/>
+    <w:lsdException w:name="Subtitle" w:semiHidden="0" w:uiPriority="11" w:unhideWhenUsed="0" w:qFormat="1"/>
+    <w:lsdException w:name="Strong" w:semiHidden="0" w:uiPriority="22" w:unhideWhenUsed="0" w:qFormat="1"/>
+    <w:lsdException w:name="Emphasis" w:semiHidden="0" w:uiPriority="20" w:unhideWhenUsed="0" w:qFormat="1"/>
+    <w:lsdException w:name="Table Grid" w:semiHidden="0" w:uiPriority="39" w:unhideWhenUsed="0"/>
+    <w:lsdException w:name="Placeholder Text" w:unhideWhenUsed="0"/>
+    <w:lsdException w:name="No Spacing" w:semiHidden="0" w:uiPriority="1" w:unhideWhenUsed="0" w:qFormat="1"/>
+    <w:lsdException w:name="Light Shading" w:semiHidden="0" w:uiPriority="60" w:unhideWhenUsed="0"/>
+    <w:lsdException w:name="Light List" w:semiHidden="0" w:uiPriority="61" w:unhideWhenUsed="0"/>
+    <w:lsdException w:name="Light Grid" w:semiHidden="0" w:uiPriority="62" w:unhideWhenUsed="0"/>
+    <w:lsdException w:name="Medium Shading 1" w:semiHidden="0" w:uiPriority="63" w:unhideWhenUsed="0"/>
+    <w:lsdException w:name="Medium Shading 2" w:semiHidden="0" w:uiPriority="64" w:unhideWhenUsed="0"/>
+    <w:lsdException w:name="Medium List 1" w:semiHidden="0" w:uiPriority="65" w:unhideWhenUsed="0"/>
+    <w:lsdException w:name="Medium List 2" w:semiHidden="0" w:uiPriority="66" w:unhideWhenUsed="0"/>
+    <w:lsdException w:name="Medium Grid 1" w:semiHidden="0" w:uiPriority="67" w:unhideWhenUsed="0"/>
+    <w:lsdException w:name="Medium Grid 2" w:semiHidden="0" w:uiPriority="68" w:unhideWhenUsed="0"/>
+    <w:lsdException w:name="Medium Grid 3" w:semiHidden="0" w:uiPriority="69" w:unhideWhenUsed="0"/>
+    <w:lsdException w:name="Dark List" w:semiHidden="0" w:uiPriority="70" w:unhideWhenUsed="0"/>
+    <w:lsdException w:name="Colorful Shading" w:semiHidden="0" w:uiPriority="71" w:unhideWhenUsed="0"/>
+    <w:lsdException w:name="Colorful List" w:semiHidden="0" w:uiPriority="72" w:unhideWhenUsed="0"/>
+    <w:lsdException w:name="Colorful Grid" w:semiHidden="0" w:uiPriority="73" w:unhideWhenUsed="0"/>
+    <w:lsdException w:name="Light Shading Accent 1" w:semiHidden="0" w:uiPriority="60" w:unhideWhenUsed="0"/>
+    <w:lsdException w:name="Light List Accent 1" w:semiHidden="0" w:uiPriority="61" w:unhideWhenUsed="0"/>
+    <w:lsdException w:name="Light Grid Accent 1" w:semiHidden="0" w:uiPriority="62" w:unhideWhenUsed="0"/>
+    <w:lsdException w:name="Medium Shading 1 Accent 1" w:semiHidden="0" w:uiPriority="63" w:unhideWhenUsed="0"/>
+    <w:lsdException w:name="Medium Shading 2 Accent 1" w:semiHidden="0" w:uiPriority="64" w:unhideWhenUsed="0"/>
+    <w:lsdException w:name="Medium List 1 Accent 1" w:semiHidden="0" w:uiPriority="65" w:unhideWhenUsed="0"/>
+    <w:lsdException w:name="Revision" w:unhideWhenUsed="0"/>
+    <w:lsdException w:name="List Paragraph" w:semiHidden="0" w:uiPriority="34" w:unhideWhenUsed="0" w:qFormat="1"/>
+    <w:lsdException w:name="Quote" w:semiHidden="0" w:uiPriority="29" w:unhideWhenUsed="0" w:qFormat="1"/>
+    <w:lsdException w:name="Intense Quote" w:semiHidden="0" w:uiPriority="30" w:unhideWhenUsed="0" w:qFormat="1"/>
+    <w:lsdException w:name="Medium List 2 Accent 1" w:semiHidden="0" w:uiPriority="66" w:unhideWhenUsed="0"/>
+    <w:lsdException w:name="Medium Grid 1 Accent 1" w:semiHidden="0" w:uiPriority="67" w:unhideWhenUsed="0"/>
+    <w:lsdException w:name="Medium Grid 2 Accent 1" w:semiHidden="0" w:uiPriority="68" w:unhideWhenUsed="0"/>
+    <w:lsdException w:name="Medium Grid 3 Accent 1" w:semiHidden="0" w:uiPriority="69" w:unhideWhenUsed="0"/>
+    <w:lsdException w:name="Dark List Accent 1" w:semiHidden="0" w:uiPriority="70" w:unhideWhenUsed="0"/>
+    <w:lsdException w:name="Colorful Shading Accent 1" w:semiHidden="0" w:uiPriority="71" w:unhideWhenUsed="0"/>
+    <w:lsdException w:name="Colorful List Accent 1" w:semiHidden="0" w:uiPriority="72" w:unhideWhenUsed="0"/>
+    <w:lsdException w:name="Colorful Grid Accent 1" w:semiHidden="0" w:uiPriority="73" w:unhideWhenUsed="0"/>
+    <w:lsdException w:name="Light Shading Accent 2" w:semiHidden="0" w:uiPriority="60" w:unhideWhenUsed="0"/>
+    <w:lsdException w:name="Light List Accent 2" w:semiHidden="0" w:uiPriority="61" w:unhideWhenUsed="0"/>
+    <w:lsdException w:name="Light Grid Accent 2" w:semiHidden="0" w:uiPriority="62" w:unhideWhenUsed="0"/>
+    <w:lsdException w:name="Medium Shading 1 Accent 2" w:semiHidden="0" w:uiPriority="63" w:unhideWhenUsed="0"/>
+    <w:lsdException w:name="Medium Shading 2 Accent 2" w:semiHidden="0" w:uiPriority="64" w:unhideWhenUsed="0"/>
+    <w:lsdException w:name="Medium List 1 Accent 2" w:semiHidden="0" w:uiPriority="65" w:unhideWhenUsed="0"/>
+    <w:lsdException w:name="Medium List 2 Accent 2" w:semiHidden="0" w:uiPriority="66" w:unhideWhenUsed="0"/>
+    <w:lsdException w:name="Medium Grid 1 Accent 2" w:semiHidden="0" w:uiPriority="67" w:unhideWhenUsed="0"/>
+    <w:lsdException w:name="Medium Grid 2 Accent 2" w:semiHidden="0" w:uiPriority="68" w:unhideWhenUsed="0"/>
+    <w:lsdException w:name="Medium Grid 3 Accent 2" w:semiHidden="0" w:uiPriority="69" w:unhideWhenUsed="0"/>
+    <w:lsdException w:name="Dark List Accent 2" w:semiHidden="0" w:uiPriority="70" w:unhideWhenUsed="0"/>
+    <w:lsdException w:name="Colorful Shading Accent 2" w:semiHidden="0" w:uiPriority="71" w:unhideWhenUsed="0"/>
+    <w:lsdException w:name="Colorful List Accent 2" w:semiHidden="0" w:uiPriority="72" w:unhideWhenUsed="0"/>
+    <w:lsdException w:name="Colorful Grid Accent 2" w:semiHidden="0" w:uiPriority="73" w:unhideWhenUsed="0"/>
+    <w:lsdException w:name="Light Shading Accent 3" w:semiHidden="0" w:uiPriority="60" w:unhideWhenUsed="0"/>
+    <w:lsdException w:name="Light List Accent 3" w:semiHidden="0" w:uiPriority="61" w:unhideWhenUsed="0"/>
+    <w:lsdException w:name="Light Grid Accent 3" w:semiHidden="0" w:uiPriority="62" w:unhideWhenUsed="0"/>
+    <w:lsdException w:name="Medium Shading 1 Accent 3" w:semiHidden="0" w:uiPriority="63" w:unhideWhenUsed="0"/>
+    <w:lsdException w:name="Medium Shading 2 Accent 3" w:semiHidden="0" w:uiPriority="64" w:unhideWhenUsed="0"/>
+    <w:lsdException w:name="Medium List 1 Accent 3" w:semiHidden="0" w:uiPriority="65" w:unhideWhenUsed="0"/>
+    <w:lsdException w:name="Medium List 2 Accent 3" w:semiHidden="0" w:uiPriority="66" w:unhideWhenUsed="0"/>
+    <w:lsdException w:name="Medium Grid 1 Accent 3" w:semiHidden="0" w:uiPriority="67" w:unhideWhenUsed="0"/>
+    <w:lsdException w:name="Medium Grid 2 Accent 3" w:semiHidden="0" w:uiPriority="68" w:unhideWhenUsed="0"/>
+    <w:lsdException w:name="Medium Grid 3 Accent 3" w:semiHidden="0" w:uiPriority="69" w:unhideWhenUsed="0"/>
+    <w:lsdException w:name="Dark List Accent 3" w:semiHidden="0" w:uiPriority="70" w:unhideWhenUsed="0"/>
+    <w:lsdException w:name="Colorful Shading Accent 3" w:semiHidden="0" w:uiPriority="71" w:unhideWhenUsed="0"/>
+    <w:lsdException w:name="Colorful List Accent 3" w:semiHidden="0" w:uiPriority="72" w:unhideWhenUsed="0"/>
+    <w:lsdException w:name="Colorful Grid Accent 3" w:semiHidden="0" w:uiPriority="73" w:unhideWhenUsed="0"/>
+    <w:lsdException w:name="Light Shading Accent 4" w:semiHidden="0" w:uiPriority="60" w:unhideWhenUsed="0"/>
+    <w:lsdException w:name="Light List Accent 4" w:semiHidden="0" w:uiPriority="61" w:unhideWhenUsed="0"/>
+    <w:lsdException w:name="Light Grid Accent 4" w:semiHidden="0" w:uiPriority="62" w:unhideWhenUsed="0"/>
+    <w:lsdException w:name="Medium Shading 1 Accent 4" w:semiHidden="0" w:uiPriority="63" w:unhideWhenUsed="0"/>
+    <w:lsdException w:name="Medium Shading 2 Accent 4" w:semiHidden="0" w:uiPriority="64" w:unhideWhenUsed="0"/>
+    <w:lsdException w:name="Medium List 1 Accent 4" w:semiHidden="0" w:uiPriority="65" w:unhideWhenUsed="0"/>
+    <w:lsdException w:name="Medium List 2 Accent 4" w:semiHidden="0" w:uiPriority="66" w:unhideWhenUsed="0"/>
+    <w:lsdException w:name="Medium Grid 1 Accent 4" w:semiHidden="0" w:uiPriority="67" w:unhideWhenUsed="0"/>
+    <w:lsdException w:name="Medium Grid 2 Accent 4" w:semiHidden="0" w:uiPriority="68" w:unhideWhenUsed="0"/>
+    <w:lsdException w:name="Medium Grid 3 Accent 4" w:semiHidden="0" w:uiPriority="69" w:unhideWhenUsed="0"/>
+    <w:lsdException w:name="Dark List Accent 4" w:semiHidden="0" w:uiPriority="70" w:unhideWhenUsed="0"/>
+    <w:lsdException w:name="Colorful Shading Accent 4" w:semiHidden="0" w:uiPriority="71" w:unhideWhenUsed="0"/>
+    <w:lsdException w:name="Colorful List Accent 4" w:semiHidden="0" w:uiPriority="72" w:unhideWhenUsed="0"/>
+    <w:lsdException w:name="Colorful Grid Accent 4" w:semiHidden="0" w:uiPriority="73" w:unhideWhenUsed="0"/>
+    <w:lsdException w:name="Light Shading Accent 5" w:semiHidden="0" w:uiPriority="60" w:unhideWhenUsed="0"/>
+    <w:lsdException w:name="Light List Accent 5" w:semiHidden="0" w:uiPriority="61" w:unhideWhenUsed="0"/>
+    <w:lsdException w:name="Light Grid Accent 5" w:semiHidden="0" w:uiPriority="62" w:unhideWhenUsed="0"/>
+    <w:lsdException w:name="Medium Shading 1 Accent 5" w:semiHidden="0" w:uiPriority="63" w:unhideWhenUsed="0"/>
+    <w:lsdException w:name="Medium Shading 2 Accent 5" w:semiHidden="0" w:uiPriority="64" w:unhideWhenUsed="0"/>
+    <w:lsdException w:name="Medium List 1 Accent 5" w:semiHidden="0" w:uiPriority="65" w:unhideWhenUsed="0"/>
+    <w:lsdException w:name="Medium List 2 Accent 5" w:semiHidden="0" w:uiPriority="66" w:unhideWhenUsed="0"/>
+    <w:lsdException w:name="Medium Grid 1 Accent 5" w:semiHidden="0" w:uiPriority="67" w:unhideWhenUsed="0"/>
+    <w:lsdException w:name="Medium Grid 2 Accent 5" w:semiHidden="0" w:uiPriority="68" w:unhideWhenUsed="0"/>
+    <w:lsdException w:name="Medium Grid 3 Accent 5" w:semiHidden="0" w:uiPriority="69" w:unhideWhenUsed="0"/>
+    <w:lsdException w:name="Dark List Accent 5" w:semiHidden="0" w:uiPriority="70" w:unhideWhenUsed="0"/>
+    <w:lsdException w:name="Colorful Shading Accent 5" w:semiHidden="0" w:uiPriority="71" w:unhideWhenUsed="0"/>
+    <w:lsdException w:name="Colorful List Accent 5" w:semiHidden="0" w:uiPriority="72" w:unhideWhenUsed="0"/>
+    <w:lsdException w:name="Colorful Grid Accent 5" w:semiHidden="0" w:uiPriority="73" w:unhideWhenUsed="0"/>
+    <w:lsdException w:name="Light Shading Accent 6" w:semiHidden="0" w:uiPriority="60" w:unhideWhenUsed="0"/>
+    <w:lsdException w:name="Light List Accent 6" w:semiHidden="0" w:uiPriority="61" w:unhideWhenUsed="0"/>
+    <w:lsdException w:name="Light Grid Accent 6" w:semiHidden="0" w:uiPriority="62" w:unhideWhenUsed="0"/>
+    <w:lsdException w:name="Medium Shading 1 Accent 6" w:semiHidden="0" w:uiPriority="63" w:unhideWhenUsed="0"/>
+    <w:lsdException w:name="Medium Shading 2 Accent 6" w:semiHidden="0" w:uiPriority="64" w:unhideWhenUsed="0"/>
+    <w:lsdException w:name="Medium List 1 Accent 6" w:semiHidden="0" w:uiPriority="65" w:unhideWhenUsed="0"/>
+    <w:lsdException w:name="Medium List 2 Accent 6" w:semiHidden="0" w:uiPriority="66" w:unhideWhenUsed="0"/>
+    <w:lsdException w:name="Medium Grid 1 Accent 6" w:semiHidden="0" w:uiPriority="67" w:unhideWhenUsed="0"/>
+    <w:lsdException w:name="Medium Grid 2 Accent 6" w:semiHidden="0" w:uiPriority="68" w:unhideWhenUsed="0"/>
+    <w:lsdException w:name="Medium Grid 3 Accent 6" w:semiHidden="0" w:uiPriority="69" w:unhideWhenUsed="0"/>
+    <w:lsdException w:name="Dark List Accent 6" w:semiHidden="0" w:uiPriority="70" w:unhideWhenUsed="0"/>
+    <w:lsdException w:name="Colorful Shading Accent 6" w:semiHidden="0" w:uiPriority="71" w:unhideWhenUsed="0"/>
+    <w:lsdException w:name="Colorful List Accent 6" w:semiHidden="0" w:uiPriority="72" w:unhideWhenUsed="0"/>
+    <w:lsdException w:name="Colorful Grid Accent 6" w:semiHidden="0" w:uiPriority="73" w:unhideWhenUsed="0"/>
+    <w:lsdException w:name="Subtle Emphasis" w:semiHidden="0" w:uiPriority="19" w:unhideWhenUsed="0" w:qFormat="1"/>
+    <w:lsdException w:name="Intense Emphasis" w:semiHidden="0" w:uiPriority="21" w:unhideWhenUsed="0" w:qFormat="1"/>
+    <w:lsdException w:name="Subtle Reference" w:semiHidden="0" w:uiPriority="31" w:unhideWhenUsed="0" w:qFormat="1"/>
+    <w:lsdException w:name="Intense Reference" w:semiHidden="0" w:uiPriority="32" w:unhideWhenUsed="0" w:qFormat="1"/>
+    <w:lsdException w:name="Book Title" w:semiHidden="0" w:uiPriority="33" w:unhideWhenUsed="0" w:qFormat="1"/>
+    <w:lsdException w:name="Bibliography" w:uiPriority="37"/>
+    <w:lsdException w:name="TOC Heading" w:uiPriority="39" w:qFormat="1"/>
+  </w:latentStyles>
+  <w:style w:type="paragraph" w:default="1" w:styleId="Normal">
+    <w:name w:val="Normal"/>
+    <w:qFormat/>
+    <w:pPr>
+      <w:suppressAutoHyphens/>
+    </w:pPr>
+  </w:style>
+  <w:style w:type="paragraph" w:styleId="Heading1">
+    <w:name w:val="heading 1"/>
+    <w:basedOn w:val="Heading"/>
+    <w:qFormat/>
+    <w:pPr>
+      <w:outlineLvl w:val="0"/>
+    </w:pPr>
+  </w:style>
+  <w:style w:type="paragraph" w:styleId="Heading2">
+    <w:name w:val="heading 2"/>
+    <w:basedOn w:val="Heading"/>
+    <w:qFormat/>
+    <w:pPr>
+      <w:outlineLvl w:val="1"/>
+    </w:pPr>
+  </w:style>
+  <w:style w:type="paragraph" w:styleId="Heading3">
+    <w:name w:val="heading 3"/>
+    <w:basedOn w:val="Heading"/>
+    <w:qFormat/>
+    <w:pPr>
+      <w:outlineLvl w:val="2"/>
+    </w:pPr>
+  </w:style>
+  <w:style w:type="character" w:default="1" w:styleId="DefaultParagraphFont">
+    <w:name w:val="Default Paragraph Font"/>
+    <w:uiPriority w:val="1"/>
+    <w:semiHidden/>
+    <w:unhideWhenUsed/>
+  </w:style>
+  <w:style w:type="table" w:default="1" w:styleId="TableNormal">
+    <w:name w:val="Normal Table"/>
+    <w:uiPriority w:val="99"/>
+    <w:semiHidden/>
+    <w:unhideWhenUsed/>
+    <w:tblPr>
+      <w:tblInd w:w="0" w:type="dxa"/>
+      <w:tblCellMar>
+        <w:top w:w="0" w:type="dxa"/>
+        <w:left w:w="108" w:type="dxa"/>
+        <w:bottom w:w="0" w:type="dxa"/>
+        <w:right w:w="108" w:type="dxa"/>
+      </w:tblCellMar>
+    </w:tblPr>
+  </w:style>
+  <w:style w:type="numbering" w:default="1" w:styleId="NoList">
+    <w:name w:val="No List"/>
+    <w:uiPriority w:val="99"/>
+    <w:semiHidden/>
+    <w:unhideWhenUsed/>
+  </w:style>
+  <w:style w:type="character" w:customStyle="1" w:styleId="ListLabel1">
+    <w:name w:val="ListLabel 1"/>
+    <w:qFormat/>
+    <w:rPr>
+      <w:sz w:val="28"/>
+    </w:rPr>
+  </w:style>
+  <w:style w:type="paragraph" w:customStyle="1" w:styleId="Heading">
+    <w:name w:val="Heading"/>
+    <w:basedOn w:val="Normal"/>
+    <w:next w:val="TextBody"/>
+    <w:qFormat/>
+    <w:pPr>
+      <w:keepNext/>
+      <w:spacing w:before="240" w:after="120"/>
+    </w:pPr>
+    <w:rPr>
+      <w:rFonts w:ascii="Liberation Sans" w:eastAsia="Microsoft YaHei" w:hAnsi="Liberation Sans" w:cs="Mangal"/>
+      <w:sz w:val="28"/>
+      <w:szCs w:val="28"/>
+    </w:rPr>
+  </w:style>
+  <w:style w:type="paragraph" w:customStyle="1" w:styleId="TextBody">
+    <w:name w:val="Text Body"/>
+    <w:basedOn w:val="Normal"/>
+    <w:pPr>
+      <w:spacing w:after="140" w:line="288" w:lineRule="auto"/>
+    </w:pPr>
+  </w:style>
+  <w:style w:type="paragraph" w:styleId="List">
+    <w:name w:val="List"/>
+    <w:basedOn w:val="TextBody"/>
+    <w:rPr>
+      <w:rFonts w:cs="Mangal"/>
+    </w:rPr>
+  </w:style>
+  <w:style w:type="paragraph" w:styleId="Caption">
+    <w:name w:val="caption"/>
+    <w:basedOn w:val="Normal"/>
+    <w:qFormat/>
+    <w:pPr>
+      <w:suppressLineNumbers/>
+      <w:spacing w:before="120" w:after="120"/>
+    </w:pPr>
+    <w:rPr>
+      <w:rFonts w:cs="Mangal"/>
+      <w:i/>
+      <w:iCs/>
+    </w:rPr>
+  </w:style>
+  <w:style w:type="paragraph" w:customStyle="1" w:styleId="Index">
+    <w:name w:val="Index"/>
+    <w:basedOn w:val="Normal"/>
+    <w:qFormat/>
+    <w:pPr>
+      <w:suppressLineNumbers/>
+    </w:pPr>
+    <w:rPr>
+      <w:rFonts w:cs="Mangal"/>
+    </w:rPr>
+  </w:style>
+  <w:style w:type="paragraph" w:styleId="ListParagraph">
+    <w:name w:val="List Paragraph"/>
+    <w:basedOn w:val="Normal"/>
+    <w:uiPriority w:val="34"/>
+    <w:qFormat/>
+    <w:rsid w:val="0090665A"/>
+    <w:pPr>
+      <w:ind w:left="720"/>
+      <w:contextualSpacing/>
+    </w:pPr>
+  </w:style>
+  <w:style w:type="paragraph" w:customStyle="1" w:styleId="Quotations">
+    <w:name w:val="Quotations"/>
+    <w:basedOn w:val="Normal"/>
+    <w:qFormat/>
+  </w:style>
+  <w:style w:type="paragraph" w:styleId="Title">
+    <w:name w:val="Title"/>
+    <w:basedOn w:val="Heading"/>
+    <w:qFormat/>
+  </w:style>
+  <w:style w:type="paragraph" w:styleId="Subtitle">
+    <w:name w:val="Subtitle"/>
+    <w:basedOn w:val="Heading"/>
+    <w:qFormat/>
+  </w:style>
+</w:styles>
+</file>
+
+<file path=word/stylesWithEffects.xml><?xml version="1.0" encoding="utf-8"?>
+<w:styles xmlns:wpc="http://schemas.microsoft.com/office/word/2010/wordprocessingCanvas" xmlns:mo="http://schemas.microsoft.com/office/mac/office/2008/main" xmlns:mc="http://schemas.openxmlformats.org/markup-compatibility/2006" xmlns:mv="urn:schemas-microsoft-com:mac:vml" xmlns:o="urn:schemas-microsoft-com:office:office" xmlns:r="http://schemas.openxmlformats.org/officeDocument/2006/relationships" xmlns:m="http://schemas.openxmlformats.org/officeDocument/2006/math" xmlns:v="urn:schemas-microsoft-com:vml" xmlns:wp14="http://schemas.microsoft.com/office/word/2010/wordprocessingDrawing" xmlns:wp="http://schemas.openxmlformats.org/drawingml/2006/wordprocessingDrawing" xmlns:w10="urn:schemas-microsoft-com:office:word" xmlns:w="http://schemas.openxmlformats.org/wordprocessingml/2006/main" xmlns:w14="http://schemas.microsoft.com/office/word/2010/wordml" xmlns:wpg="http://schemas.microsoft.com/office/word/2010/wordprocessingGroup" xmlns:wpi="http://schemas.microsoft.com/office/word/2010/wordprocessingInk" xmlns:wne="http://schemas.microsoft.com/office/word/2006/wordml" xmlns:wps="http://schemas.microsoft.com/office/word/2010/wordprocessingShape" mc:Ignorable="w14 wp14">
+  <w:docDefaults>
+    <w:rPrDefault>
+      <w:rPr>
+        <w:rFonts w:asciiTheme="minorHAnsi" w:eastAsiaTheme="minorHAnsi" w:hAnsiTheme="minorHAnsi" w:cstheme="minorBidi"/>
+        <w:sz w:val="24"/>
+        <w:szCs w:val="24"/>
+        <w:lang w:val="en-US" w:eastAsia="en-US" w:bidi="ar-SA"/>
+      </w:rPr>
+    </w:rPrDefault>
+    <w:pPrDefault/>
+  </w:docDefaults>
+  <w:latentStyles w:defLockedState="0" w:defUIPriority="99" w:defSemiHidden="1" w:defUnhideWhenUsed="1" w:defQFormat="0" w:count="276">
+    <w:lsdException w:name="Normal" w:semiHidden="0" w:uiPriority="0" w:unhideWhenUsed="0" w:qFormat="1"/>
+    <w:lsdException w:name="heading 1" w:semiHidden="0" w:uiPriority="9" w:unhideWhenUsed="0" w:qFormat="1"/>
+    <w:lsdException w:name="heading 2" w:uiPriority="9" w:qFormat="1"/>
+    <w:lsdException w:name="heading 3" w:uiPriority="9" w:qFormat="1"/>
+    <w:lsdException w:name="heading 4" w:uiPriority="9" w:qFormat="1"/>
+    <w:lsdException w:name="heading 5" w:uiPriority="9" w:qFormat="1"/>
+    <w:lsdException w:name="heading 6" w:uiPriority="9" w:qFormat="1"/>
+    <w:lsdException w:name="heading 7" w:uiPriority="9" w:qFormat="1"/>
+    <w:lsdException w:name="heading 8" w:uiPriority="9" w:qFormat="1"/>
+    <w:lsdException w:name="heading 9" w:uiPriority="9" w:qFormat="1"/>
+    <w:lsdException w:name="toc 1" w:uiPriority="39"/>
+    <w:lsdException w:name="toc 2" w:uiPriority="39"/>
+    <w:lsdException w:name="toc 3" w:uiPriority="39"/>
+    <w:lsdException w:name="toc 4" w:uiPriority="39"/>
+    <w:lsdException w:name="toc 5" w:uiPriority="39"/>
+    <w:lsdException w:name="toc 6" w:uiPriority="39"/>
+    <w:lsdException w:name="toc 7" w:uiPriority="39"/>
+    <w:lsdException w:name="toc 8" w:uiPriority="39"/>
+    <w:lsdException w:name="toc 9" w:uiPriority="39"/>
+    <w:lsdException w:name="caption" w:uiPriority="35" w:qFormat="1"/>
+    <w:lsdException w:name="Title" w:semiHidden="0" w:uiPriority="10" w:unhideWhenUsed="0" w:qFormat="1"/>
+    <w:lsdException w:name="Default Paragraph Font" w:uiPriority="1"/>
+    <w:lsdException w:name="Subtitle" w:semiHidden="0" w:uiPriority="11" w:unhideWhenUsed="0" w:qFormat="1"/>
+    <w:lsdException w:name="Strong" w:semiHidden="0" w:uiPriority="22" w:unhideWhenUsed="0" w:qFormat="1"/>
+    <w:lsdException w:name="Emphasis" w:semiHidden="0" w:uiPriority="20" w:unhideWhenUsed="0" w:qFormat="1"/>
+    <w:lsdException w:name="Table Grid" w:semiHidden="0" w:uiPriority="39" w:unhideWhenUsed="0"/>
+    <w:lsdException w:name="Placeholder Text" w:unhideWhenUsed="0"/>
+    <w:lsdException w:name="No Spacing" w:semiHidden="0" w:uiPriority="1" w:unhideWhenUsed="0" w:qFormat="1"/>
+    <w:lsdException w:name="Light Shading" w:semiHidden="0" w:uiPriority="60" w:unhideWhenUsed="0"/>
+    <w:lsdException w:name="Light List" w:semiHidden="0" w:uiPriority="61" w:unhideWhenUsed="0"/>
+    <w:lsdException w:name="Light Grid" w:semiHidden="0" w:uiPriority="62" w:unhideWhenUsed="0"/>
+    <w:lsdException w:name="Medium Shading 1" w:semiHidden="0" w:uiPriority="63" w:unhideWhenUsed="0"/>
+    <w:lsdException w:name="Medium Shading 2" w:semiHidden="0" w:uiPriority="64" w:unhideWhenUsed="0"/>
+    <w:lsdException w:name="Medium List 1" w:semiHidden="0" w:uiPriority="65" w:unhideWhenUsed="0"/>
+    <w:lsdException w:name="Medium List 2" w:semiHidden="0" w:uiPriority="66" w:unhideWhenUsed="0"/>
+    <w:lsdException w:name="Medium Grid 1" w:semiHidden="0" w:uiPriority="67" w:unhideWhenUsed="0"/>
+    <w:lsdException w:name="Medium Grid 2" w:semiHidden="0" w:uiPriority="68" w:unhideWhenUsed="0"/>
+    <w:lsdException w:name="Medium Grid 3" w:semiHidden="0" w:uiPriority="69" w:unhideWhenUsed="0"/>
+    <w:lsdException w:name="Dark List" w:semiHidden="0" w:uiPriority="70" w:unhideWhenUsed="0"/>
+    <w:lsdException w:name="Colorful Shading" w:semiHidden="0" w:uiPriority="71" w:unhideWhenUsed="0"/>
+    <w:lsdException w:name="Colorful List" w:semiHidden="0" w:uiPriority="72" w:unhideWhenUsed="0"/>
+    <w:lsdException w:name="Colorful Grid" w:semiHidden="0" w:uiPriority="73" w:unhideWhenUsed="0"/>
+    <w:lsdException w:name="Light Shading Accent 1" w:semiHidden="0" w:uiPriority="60" w:unhideWhenUsed="0"/>
+    <w:lsdException w:name="Light List Accent 1" w:semiHidden="0" w:uiPriority="61" w:unhideWhenUsed="0"/>
+    <w:lsdException w:name="Light Grid Accent 1" w:semiHidden="0" w:uiPriority="62" w:unhideWhenUsed="0"/>
+    <w:lsdException w:name="Medium Shading 1 Accent 1" w:semiHidden="0" w:uiPriority="63" w:unhideWhenUsed="0"/>
+    <w:lsdException w:name="Medium Shading 2 Accent 1" w:semiHidden="0" w:uiPriority="64" w:unhideWhenUsed="0"/>
+    <w:lsdException w:name="Medium List 1 Accent 1" w:semiHidden="0" w:uiPriority="65" w:unhideWhenUsed="0"/>
+    <w:lsdException w:name="Revision" w:unhideWhenUsed="0"/>
+    <w:lsdException w:name="List Paragraph" w:semiHidden="0" w:uiPriority="34" w:unhideWhenUsed="0" w:qFormat="1"/>
+    <w:lsdException w:name="Quote" w:semiHidden="0" w:uiPriority="29" w:unhideWhenUsed="0" w:qFormat="1"/>
+    <w:lsdException w:name="Intense Quote" w:semiHidden="0" w:uiPriority="30" w:unhideWhenUsed="0" w:qFormat="1"/>
+    <w:lsdException w:name="Medium List 2 Accent 1" w:semiHidden="0" w:uiPriority="66" w:unhideWhenUsed="0"/>
+    <w:lsdException w:name="Medium Grid 1 Accent 1" w:semiHidden="0" w:uiPriority="67" w:unhideWhenUsed="0"/>
+    <w:lsdException w:name="Medium Grid 2 Accent 1" w:semiHidden="0" w:uiPriority="68" w:unhideWhenUsed="0"/>
+    <w:lsdException w:name="Medium Grid 3 Accent 1" w:semiHidden="0" w:uiPriority="69" w:unhideWhenUsed="0"/>
+    <w:lsdException w:name="Dark List Accent 1" w:semiHidden="0" w:uiPriority="70" w:unhideWhenUsed="0"/>
+    <w:lsdException w:name="Colorful Shading Accent 1" w:semiHidden="0" w:uiPriority="71" w:unhideWhenUsed="0"/>
+    <w:lsdException w:name="Colorful List Accent 1" w:semiHidden="0" w:uiPriority="72" w:unhideWhenUsed="0"/>
+    <w:lsdException w:name="Colorful Grid Accent 1" w:semiHidden="0" w:uiPriority="73" w:unhideWhenUsed="0"/>
+    <w:lsdException w:name="Light Shading Accent 2" w:semiHidden="0" w:uiPriority="60" w:unhideWhenUsed="0"/>
+    <w:lsdException w:name="Light List Accent 2" w:semiHidden="0" w:uiPriority="61" w:unhideWhenUsed="0"/>
+    <w:lsdException w:name="Light Grid Accent 2" w:semiHidden="0" w:uiPriority="62" w:unhideWhenUsed="0"/>
+    <w:lsdException w:name="Medium Shading 1 Accent 2" w:semiHidden="0" w:uiPriority="63" w:unhideWhenUsed="0"/>
+    <w:lsdException w:name="Medium Shading 2 Accent 2" w:semiHidden="0" w:uiPriority="64" w:unhideWhenUsed="0"/>
+    <w:lsdException w:name="Medium List 1 Accent 2" w:semiHidden="0" w:uiPriority="65" w:unhideWhenUsed="0"/>
+    <w:lsdException w:name="Medium List 2 Accent 2" w:semiHidden="0" w:uiPriority="66" w:unhideWhenUsed="0"/>
+    <w:lsdException w:name="Medium Grid 1 Accent 2" w:semiHidden="0" w:uiPriority="67" w:unhideWhenUsed="0"/>
+    <w:lsdException w:name="Medium Grid 2 Accent 2" w:semiHidden="0" w:uiPriority="68" w:unhideWhenUsed="0"/>
+    <w:lsdException w:name="Medium Grid 3 Accent 2" w:semiHidden="0" w:uiPriority="69" w:unhideWhenUsed="0"/>
+    <w:lsdException w:name="Dark List Accent 2" w:semiHidden="0" w:uiPriority="70" w:unhideWhenUsed="0"/>
+    <w:lsdException w:name="Colorful Shading Accent 2" w:semiHidden="0" w:uiPriority="71" w:unhideWhenUsed="0"/>
+    <w:lsdException w:name="Colorful List Accent 2" w:semiHidden="0" w:uiPriority="72" w:unhideWhenUsed="0"/>
+    <w:lsdException w:name="Colorful Grid Accent 2" w:semiHidden="0" w:uiPriority="73" w:unhideWhenUsed="0"/>
+    <w:lsdException w:name="Light Shading Accent 3" w:semiHidden="0" w:uiPriority="60" w:unhideWhenUsed="0"/>
+    <w:lsdException w:name="Light List Accent 3" w:semiHidden="0" w:uiPriority="61" w:unhideWhenUsed="0"/>
+    <w:lsdException w:name="Light Grid Accent 3" w:semiHidden="0" w:uiPriority="62" w:unhideWhenUsed="0"/>
+    <w:lsdException w:name="Medium Shading 1 Accent 3" w:semiHidden="0" w:uiPriority="63" w:unhideWhenUsed="0"/>
+    <w:lsdException w:name="Medium Shading 2 Accent 3" w:semiHidden="0" w:uiPriority="64" w:unhideWhenUsed="0"/>
+    <w:lsdException w:name="Medium List 1 Accent 3" w:semiHidden="0" w:uiPriority="65" w:unhideWhenUsed="0"/>
+    <w:lsdException w:name="Medium List 2 Accent 3" w:semiHidden="0" w:uiPriority="66" w:unhideWhenUsed="0"/>
+    <w:lsdException w:name="Medium Grid 1 Accent 3" w:semiHidden="0" w:uiPriority="67" w:unhideWhenUsed="0"/>
+    <w:lsdException w:name="Medium Grid 2 Accent 3" w:semiHidden="0" w:uiPriority="68" w:unhideWhenUsed="0"/>
+    <w:lsdException w:name="Medium Grid 3 Accent 3" w:semiHidden="0" w:uiPriority="69" w:unhideWhenUsed="0"/>
+    <w:lsdException w:name="Dark List Accent 3" w:semiHidden="0" w:uiPriority="70" w:unhideWhenUsed="0"/>
+    <w:lsdException w:name="Colorful Shading Accent 3" w:semiHidden="0" w:uiPriority="71" w:unhideWhenUsed="0"/>
+    <w:lsdException w:name="Colorful List Accent 3" w:semiHidden="0" w:uiPriority="72" w:unhideWhenUsed="0"/>
+    <w:lsdException w:name="Colorful Grid Accent 3" w:semiHidden="0" w:uiPriority="73" w:unhideWhenUsed="0"/>
+    <w:lsdException w:name="Light Shading Accent 4" w:semiHidden="0" w:uiPriority="60" w:unhideWhenUsed="0"/>
+    <w:lsdException w:name="Light List Accent 4" w:semiHidden="0" w:uiPriority="61" w:unhideWhenUsed="0"/>
+    <w:lsdException w:name="Light Grid Accent 4" w:semiHidden="0" w:uiPriority="62" w:unhideWhenUsed="0"/>
+    <w:lsdException w:name="Medium Shading 1 Accent 4" w:semiHidden="0" w:uiPriority="63" w:unhideWhenUsed="0"/>
+    <w:lsdException w:name="Medium Shading 2 Accent 4" w:semiHidden="0" w:uiPriority="64" w:unhideWhenUsed="0"/>
+    <w:lsdException w:name="Medium List 1 Accent 4" w:semiHidden="0" w:uiPriority="65" w:unhideWhenUsed="0"/>
+    <w:lsdException w:name="Medium List 2 Accent 4" w:semiHidden="0" w:uiPriority="66" w:unhideWhenUsed="0"/>
+    <w:lsdException w:name="Medium Grid 1 Accent 4" w:semiHidden="0" w:uiPriority="67" w:unhideWhenUsed="0"/>
+    <w:lsdException w:name="Medium Grid 2 Accent 4" w:semiHidden="0" w:uiPriority="68" w:unhideWhenUsed="0"/>
+    <w:lsdException w:name="Medium Grid 3 Accent 4" w:semiHidden="0" w:uiPriority="69" w:unhideWhenUsed="0"/>
+    <w:lsdException w:name="Dark List Accent 4" w:semiHidden="0" w:uiPriority="70" w:unhideWhenUsed="0"/>
+    <w:lsdException w:name="Colorful Shading Accent 4" w:semiHidden="0" w:uiPriority="71" w:unhideWhenUsed="0"/>
+    <w:lsdException w:name="Colorful List Accent 4" w:semiHidden="0" w:uiPriority="72" w:unhideWhenUsed="0"/>
+    <w:lsdException w:name="Colorful Grid Accent 4" w:semiHidden="0" w:uiPriority="73" w:unhideWhenUsed="0"/>
+    <w:lsdException w:name="Light Shading Accent 5" w:semiHidden="0" w:uiPriority="60" w:unhideWhenUsed="0"/>
+    <w:lsdException w:name="Light List Accent 5" w:semiHidden="0" w:uiPriority="61" w:unhideWhenUsed="0"/>
+    <w:lsdException w:name="Light Grid Accent 5" w:semiHidden="0" w:uiPriority="62" w:unhideWhenUsed="0"/>
+    <w:lsdException w:name="Medium Shading 1 Accent 5" w:semiHidden="0" w:uiPriority="63" w:unhideWhenUsed="0"/>
+    <w:lsdException w:name="Medium Shading 2 Accent 5" w:semiHidden="0" w:uiPriority="64" w:unhideWhenUsed="0"/>
+    <w:lsdException w:name="Medium List 1 Accent 5" w:semiHidden="0" w:uiPriority="65" w:unhideWhenUsed="0"/>
+    <w:lsdException w:name="Medium List 2 Accent 5" w:semiHidden="0" w:uiPriority="66" w:unhideWhenUsed="0"/>
+    <w:lsdException w:name="Medium Grid 1 Accent 5" w:semiHidden="0" w:uiPriority="67" w:unhideWhenUsed="0"/>
+    <w:lsdException w:name="Medium Grid 2 Accent 5" w:semiHidden="0" w:uiPriority="68" w:unhideWhenUsed="0"/>
+    <w:lsdException w:name="Medium Grid 3 Accent 5" w:semiHidden="0" w:uiPriority="69" w:unhideWhenUsed="0"/>
+    <w:lsdException w:name="Dark List Accent 5" w:semiHidden="0" w:uiPriority="70" w:unhideWhenUsed="0"/>
+    <w:lsdException w:name="Colorful Shading Accent 5" w:semiHidden="0" w:uiPriority="71" w:unhideWhenUsed="0"/>
+    <w:lsdException w:name="Colorful List Accent 5" w:semiHidden="0" w:uiPriority="72" w:unhideWhenUsed="0"/>
+    <w:lsdException w:name="Colorful Grid Accent 5" w:semiHidden="0" w:uiPriority="73" w:unhideWhenUsed="0"/>
+    <w:lsdException w:name="Light Shading Accent 6" w:semiHidden="0" w:uiPriority="60" w:unhideWhenUsed="0"/>
+    <w:lsdException w:name="Light List Accent 6" w:semiHidden="0" w:uiPriority="61" w:unhideWhenUsed="0"/>
+    <w:lsdException w:name="Light Grid Accent 6" w:semiHidden="0" w:uiPriority="62" w:unhideWhenUsed="0"/>
+    <w:lsdException w:name="Medium Shading 1 Accent 6" w:semiHidden="0" w:uiPriority="63" w:unhideWhenUsed="0"/>
+    <w:lsdException w:name="Medium Shading 2 Accent 6" w:semiHidden="0" w:uiPriority="64" w:unhideWhenUsed="0"/>
+    <w:lsdException w:name="Medium List 1 Accent 6" w:semiHidden="0" w:uiPriority="65" w:unhideWhenUsed="0"/>
+    <w:lsdException w:name="Medium List 2 Accent 6" w:semiHidden="0" w:uiPriority="66" w:unhideWhenUsed="0"/>
+    <w:lsdException w:name="Medium Grid 1 Accent 6" w:semiHidden="0" w:uiPriority="67" w:unhideWhenUsed="0"/>
+    <w:lsdException w:name="Medium Grid 2 Accent 6" w:semiHidden="0" w:uiPriority="68" w:unhideWhenUsed="0"/>
+    <w:lsdException w:name="Medium Grid 3 Accent 6" w:semiHidden="0" w:uiPriority="69" w:unhideWhenUsed="0"/>
+    <w:lsdException w:name="Dark List Accent 6" w:semiHidden="0" w:uiPriority="70" w:unhideWhenUsed="0"/>
+    <w:lsdException w:name="Colorful Shading Accent 6" w:semiHidden="0" w:uiPriority="71" w:unhideWhenUsed="0"/>
+    <w:lsdException w:name="Colorful List Accent 6" w:semiHidden="0" w:uiPriority="72" w:unhideWhenUsed="0"/>
+    <w:lsdException w:name="Colorful Grid Accent 6" w:semiHidden="0" w:uiPriority="73" w:unhideWhenUsed="0"/>
+    <w:lsdException w:name="Subtle Emphasis" w:semiHidden="0" w:uiPriority="19" w:unhideWhenUsed="0" w:qFormat="1"/>
+    <w:lsdException w:name="Intense Emphasis" w:semiHidden="0" w:uiPriority="21" w:unhideWhenUsed="0" w:qFormat="1"/>
+    <w:lsdException w:name="Subtle Reference" w:semiHidden="0" w:uiPriority="31" w:unhideWhenUsed="0" w:qFormat="1"/>
+    <w:lsdException w:name="Intense Reference" w:semiHidden="0" w:uiPriority="32" w:unhideWhenUsed="0" w:qFormat="1"/>
+    <w:lsdException w:name="Book Title" w:semiHidden="0" w:uiPriority="33" w:unhideWhenUsed="0" w:qFormat="1"/>
+    <w:lsdException w:name="Bibliography" w:uiPriority="37"/>
+    <w:lsdException w:name="TOC Heading" w:uiPriority="39" w:qFormat="1"/>
   </w:latentStyles>
   <w:style w:type="paragraph" w:default="1" w:styleId="Normal">
     <w:name w:val="Normal"/>
@@ -1258,7 +2232,7 @@
     </a:clrScheme>
     <a:fontScheme name="Office">
       <a:majorFont>
-        <a:latin typeface="Calibri Light" panose="020F0302020204030204"/>
+        <a:latin typeface="Calibri Light"/>
         <a:ea typeface=""/>
         <a:cs typeface=""/>
         <a:font script="Jpan" typeface="Yu Gothic Light"/>
@@ -1293,7 +2267,7 @@
         <a:font script="Geor" typeface="Sylfaen"/>
       </a:majorFont>
       <a:minorFont>
-        <a:latin typeface="Calibri" panose="020F0502020204030204"/>
+        <a:latin typeface="Calibri"/>
         <a:ea typeface=""/>
         <a:cs typeface=""/>
         <a:font script="Jpan" typeface="Yu Mincho"/>
@@ -1470,7 +2444,7 @@
   <a:extraClrSchemeLst/>
   <a:extLst>
     <a:ext uri="{05A4C25C-085E-4340-85A3-A5531E510DB2}">
-      <thm15:themeFamily xmlns:thm15="http://schemas.microsoft.com/office/thememl/2012/main" name="Office Theme" id="{62F939B6-93AF-4DB8-9C6B-D6C7DFDC589F}" vid="{4A3C46E8-61CC-4603-A589-7422A47A8E4A}"/>
+      <thm15:themeFamily xmlns:thm15="http://schemas.microsoft.com/office/thememl/2012/main" xmlns="" name="Office Theme" id="{62F939B6-93AF-4DB8-9C6B-D6C7DFDC589F}" vid="{4A3C46E8-61CC-4603-A589-7422A47A8E4A}"/>
     </a:ext>
   </a:extLst>
 </a:theme>

</xml_diff>